<commit_message>
Přidání: 	- Úpravy: 	- Aktualizace analýzy webových her a funkcí Jiné: 	- Oprava chyby v obrázku
</commit_message>
<xml_diff>
--- a/src/Analýza her Chorvatsko.docx
+++ b/src/Analýza her Chorvatsko.docx
@@ -2894,21 +2894,7 @@
                 <w:rStyle w:val="Hypertextovodkaz"/>
                 <w:noProof/>
               </w:rPr>
-              <w:t>Nejkra</w:t>
-            </w:r>
-            <w:r>
-              <w:rPr>
-                <w:rStyle w:val="Hypertextovodkaz"/>
-                <w:noProof/>
-              </w:rPr>
-              <w:t>t</w:t>
-            </w:r>
-            <w:r>
-              <w:rPr>
-                <w:rStyle w:val="Hypertextovodkaz"/>
-                <w:noProof/>
-              </w:rPr>
-              <w:t>ší cesta – spojnicový graf</w:t>
+              <w:t>Nejkratší cesta – spojnicový graf</w:t>
             </w:r>
             <w:r>
               <w:rPr>
@@ -3048,21 +3034,7 @@
                 <w:rStyle w:val="Hypertextovodkaz"/>
                 <w:noProof/>
               </w:rPr>
-              <w:t>Uhodni obr</w:t>
-            </w:r>
-            <w:r>
-              <w:rPr>
-                <w:rStyle w:val="Hypertextovodkaz"/>
-                <w:noProof/>
-              </w:rPr>
-              <w:t>á</w:t>
-            </w:r>
-            <w:r>
-              <w:rPr>
-                <w:rStyle w:val="Hypertextovodkaz"/>
-                <w:noProof/>
-              </w:rPr>
-              <w:t>zek</w:t>
+              <w:t>Uhodni obrázek</w:t>
             </w:r>
             <w:r>
               <w:rPr>
@@ -3132,21 +3104,7 @@
                 <w:rStyle w:val="Hypertextovodkaz"/>
                 <w:noProof/>
               </w:rPr>
-              <w:t>Blikající č</w:t>
-            </w:r>
-            <w:r>
-              <w:rPr>
-                <w:rStyle w:val="Hypertextovodkaz"/>
-                <w:noProof/>
-              </w:rPr>
-              <w:t>t</w:t>
-            </w:r>
-            <w:r>
-              <w:rPr>
-                <w:rStyle w:val="Hypertextovodkaz"/>
-                <w:noProof/>
-              </w:rPr>
-              <w:t>verce</w:t>
+              <w:t>Blikající čtverce</w:t>
             </w:r>
             <w:r>
               <w:rPr>
@@ -4275,13 +4233,11 @@
         <w:pStyle w:val="Nadpis1"/>
       </w:pPr>
       <w:bookmarkStart w:id="0" w:name="_Toc9469635"/>
-      <w:proofErr w:type="spellStart"/>
       <w:r>
         <w:lastRenderedPageBreak/>
         <w:t>TicTacToe</w:t>
       </w:r>
       <w:bookmarkEnd w:id="0"/>
-      <w:proofErr w:type="spellEnd"/>
     </w:p>
     <w:p>
       <w:pPr>
@@ -4589,35 +4545,31 @@
         </w:numPr>
       </w:pPr>
       <w:r>
-        <w:t>Za každou výhru dostává benefit +</w:t>
-      </w:r>
-      <w:proofErr w:type="gramStart"/>
-      <w:r>
-        <w:t>10%</w:t>
-      </w:r>
-      <w:proofErr w:type="gramEnd"/>
-      <w:r>
-        <w:t xml:space="preserve"> z vkladu</w:t>
-      </w:r>
-    </w:p>
-    <w:p>
-      <w:pPr>
-        <w:pStyle w:val="Odstavecseseznamem"/>
-        <w:numPr>
-          <w:ilvl w:val="0"/>
-          <w:numId w:val="2"/>
-        </w:numPr>
-      </w:pPr>
-      <w:r>
-        <w:t xml:space="preserve">Za každou prohru se nastřádaný benefit snižuje o </w:t>
-      </w:r>
-      <w:proofErr w:type="gramStart"/>
-      <w:r>
-        <w:t>20%</w:t>
-      </w:r>
-      <w:proofErr w:type="gramEnd"/>
-      <w:r>
-        <w:t>, nebude však nižší než nula</w:t>
+        <w:t>Za každou výhru dostává benefit +10</w:t>
+      </w:r>
+      <w:r>
+        <w:t xml:space="preserve"> </w:t>
+      </w:r>
+      <w:r>
+        <w:t>% z vkladu</w:t>
+      </w:r>
+    </w:p>
+    <w:p>
+      <w:pPr>
+        <w:pStyle w:val="Odstavecseseznamem"/>
+        <w:numPr>
+          <w:ilvl w:val="0"/>
+          <w:numId w:val="2"/>
+        </w:numPr>
+      </w:pPr>
+      <w:r>
+        <w:t>Za každou prohru se nastřádaný benefit snižuje o 20</w:t>
+      </w:r>
+      <w:r>
+        <w:t xml:space="preserve"> </w:t>
+      </w:r>
+      <w:r>
+        <w:t>%, nebude však nižší než nula</w:t>
       </w:r>
     </w:p>
     <w:p>
@@ -4869,15 +4821,13 @@
         </w:numPr>
       </w:pPr>
       <w:r>
-        <w:t>Benefit +</w:t>
-      </w:r>
-      <w:proofErr w:type="gramStart"/>
-      <w:r>
-        <w:t>70%</w:t>
-      </w:r>
-      <w:proofErr w:type="gramEnd"/>
-      <w:r>
-        <w:t xml:space="preserve"> (ale není potřeba ho řešit dál</w:t>
+        <w:t>Benefit +70</w:t>
+      </w:r>
+      <w:r>
+        <w:t xml:space="preserve"> </w:t>
+      </w:r>
+      <w:r>
+        <w:t>% (ale není potřeba ho řešit dál</w:t>
       </w:r>
       <w:r>
         <w:t>, další den je reset</w:t>
@@ -5123,21 +5073,7 @@
         <w:rPr>
           <w:rStyle w:val="5yl5"/>
         </w:rPr>
-        <w:t xml:space="preserve">Lépe vygenerovat hodnoty postupně, od prvního boxu k poslednímu a následně po </w:t>
-      </w:r>
-      <w:proofErr w:type="spellStart"/>
-      <w:r>
-        <w:rPr>
-          <w:rStyle w:val="5yl5"/>
-        </w:rPr>
-        <w:t>dogenerování</w:t>
-      </w:r>
-      <w:proofErr w:type="spellEnd"/>
-      <w:r>
-        <w:rPr>
-          <w:rStyle w:val="5yl5"/>
-        </w:rPr>
-        <w:t xml:space="preserve"> postoupit k dalšímu procesu (zpomalení)</w:t>
+        <w:t>Lépe vygenerovat hodnoty postupně, od prvního boxu k poslednímu a následně po dogenerování postoupit k dalšímu procesu (zpomalení)</w:t>
       </w:r>
     </w:p>
     <w:p>
@@ -5345,42 +5281,44 @@
         <w:rPr>
           <w:rStyle w:val="5yl5"/>
         </w:rPr>
-        <w:t xml:space="preserve">Jedničky je hodnota </w:t>
-      </w:r>
-      <w:proofErr w:type="spellStart"/>
-      <w:r>
+        <w:t>Jedničky je hodnota xA</w:t>
+      </w:r>
+    </w:p>
+    <w:p>
+      <w:pPr>
+        <w:pStyle w:val="Odstavecseseznamem"/>
+        <w:numPr>
+          <w:ilvl w:val="2"/>
+          <w:numId w:val="2"/>
+        </w:numPr>
         <w:rPr>
           <w:rStyle w:val="5yl5"/>
         </w:rPr>
-        <w:t>xA</w:t>
-      </w:r>
-      <w:proofErr w:type="spellEnd"/>
-    </w:p>
-    <w:p>
-      <w:pPr>
-        <w:pStyle w:val="Odstavecseseznamem"/>
-        <w:numPr>
-          <w:ilvl w:val="2"/>
-          <w:numId w:val="2"/>
-        </w:numPr>
+      </w:pPr>
+      <w:r>
         <w:rPr>
           <w:rStyle w:val="5yl5"/>
         </w:rPr>
-      </w:pPr>
-      <w:r>
+        <w:t>Dvojky je hodnota xB</w:t>
+      </w:r>
+    </w:p>
+    <w:p>
+      <w:pPr>
+        <w:pStyle w:val="Odstavecseseznamem"/>
+        <w:numPr>
+          <w:ilvl w:val="2"/>
+          <w:numId w:val="2"/>
+        </w:numPr>
         <w:rPr>
           <w:rStyle w:val="5yl5"/>
         </w:rPr>
-        <w:t xml:space="preserve">Dvojky je hodnota </w:t>
-      </w:r>
-      <w:proofErr w:type="spellStart"/>
+      </w:pPr>
       <w:r>
         <w:rPr>
           <w:rStyle w:val="5yl5"/>
         </w:rPr>
-        <w:t>xB</w:t>
-      </w:r>
-      <w:proofErr w:type="spellEnd"/>
+        <w:t>Trojky je hodnota xC</w:t>
+      </w:r>
     </w:p>
     <w:p>
       <w:pPr>
@@ -5397,42 +5335,8 @@
         <w:rPr>
           <w:rStyle w:val="5yl5"/>
         </w:rPr>
-        <w:t xml:space="preserve">Trojky je hodnota </w:t>
-      </w:r>
-      <w:proofErr w:type="spellStart"/>
-      <w:r>
-        <w:rPr>
-          <w:rStyle w:val="5yl5"/>
-        </w:rPr>
-        <w:t>xC</w:t>
-      </w:r>
-      <w:proofErr w:type="spellEnd"/>
-    </w:p>
-    <w:p>
-      <w:pPr>
-        <w:pStyle w:val="Odstavecseseznamem"/>
-        <w:numPr>
-          <w:ilvl w:val="2"/>
-          <w:numId w:val="2"/>
-        </w:numPr>
-        <w:rPr>
-          <w:rStyle w:val="5yl5"/>
-        </w:rPr>
-      </w:pPr>
-      <w:r>
-        <w:rPr>
-          <w:rStyle w:val="5yl5"/>
-        </w:rPr>
-        <w:t xml:space="preserve">Čtyřky je hodnota </w:t>
-      </w:r>
-      <w:proofErr w:type="spellStart"/>
-      <w:r>
-        <w:rPr>
-          <w:rStyle w:val="5yl5"/>
-        </w:rPr>
-        <w:t>xD</w:t>
-      </w:r>
-      <w:proofErr w:type="spellEnd"/>
+        <w:t>Čtyřky je hodnota xD</w:t>
+      </w:r>
     </w:p>
     <w:p>
       <w:pPr>
@@ -5473,42 +5377,44 @@
         <w:rPr>
           <w:rStyle w:val="5yl5"/>
         </w:rPr>
-        <w:t xml:space="preserve">Jedničky je hodnota </w:t>
-      </w:r>
-      <w:proofErr w:type="spellStart"/>
-      <w:r>
+        <w:t>Jedničky je hodnota yA</w:t>
+      </w:r>
+    </w:p>
+    <w:p>
+      <w:pPr>
+        <w:pStyle w:val="Odstavecseseznamem"/>
+        <w:numPr>
+          <w:ilvl w:val="2"/>
+          <w:numId w:val="2"/>
+        </w:numPr>
         <w:rPr>
           <w:rStyle w:val="5yl5"/>
         </w:rPr>
-        <w:t>yA</w:t>
-      </w:r>
-      <w:proofErr w:type="spellEnd"/>
-    </w:p>
-    <w:p>
-      <w:pPr>
-        <w:pStyle w:val="Odstavecseseznamem"/>
-        <w:numPr>
-          <w:ilvl w:val="2"/>
-          <w:numId w:val="2"/>
-        </w:numPr>
+      </w:pPr>
+      <w:r>
         <w:rPr>
           <w:rStyle w:val="5yl5"/>
         </w:rPr>
-      </w:pPr>
-      <w:r>
+        <w:t>Dvojky je hodnota yB</w:t>
+      </w:r>
+    </w:p>
+    <w:p>
+      <w:pPr>
+        <w:pStyle w:val="Odstavecseseznamem"/>
+        <w:numPr>
+          <w:ilvl w:val="2"/>
+          <w:numId w:val="2"/>
+        </w:numPr>
         <w:rPr>
           <w:rStyle w:val="5yl5"/>
         </w:rPr>
-        <w:t xml:space="preserve">Dvojky je hodnota </w:t>
-      </w:r>
-      <w:proofErr w:type="spellStart"/>
+      </w:pPr>
       <w:r>
         <w:rPr>
           <w:rStyle w:val="5yl5"/>
         </w:rPr>
-        <w:t>yB</w:t>
-      </w:r>
-      <w:proofErr w:type="spellEnd"/>
+        <w:t>Trojky je hodnota yC</w:t>
+      </w:r>
     </w:p>
     <w:p>
       <w:pPr>
@@ -5525,42 +5431,8 @@
         <w:rPr>
           <w:rStyle w:val="5yl5"/>
         </w:rPr>
-        <w:t xml:space="preserve">Trojky je hodnota </w:t>
-      </w:r>
-      <w:proofErr w:type="spellStart"/>
-      <w:r>
-        <w:rPr>
-          <w:rStyle w:val="5yl5"/>
-        </w:rPr>
-        <w:t>yC</w:t>
-      </w:r>
-      <w:proofErr w:type="spellEnd"/>
-    </w:p>
-    <w:p>
-      <w:pPr>
-        <w:pStyle w:val="Odstavecseseznamem"/>
-        <w:numPr>
-          <w:ilvl w:val="2"/>
-          <w:numId w:val="2"/>
-        </w:numPr>
-        <w:rPr>
-          <w:rStyle w:val="5yl5"/>
-        </w:rPr>
-      </w:pPr>
-      <w:r>
-        <w:rPr>
-          <w:rStyle w:val="5yl5"/>
-        </w:rPr>
-        <w:t xml:space="preserve">Čtyřky je hodnota </w:t>
-      </w:r>
-      <w:proofErr w:type="spellStart"/>
-      <w:r>
-        <w:rPr>
-          <w:rStyle w:val="5yl5"/>
-        </w:rPr>
-        <w:t>yD</w:t>
-      </w:r>
-      <w:proofErr w:type="spellEnd"/>
+        <w:t>Čtyřky je hodnota yD</w:t>
+      </w:r>
     </w:p>
     <w:p>
       <w:pPr>
@@ -5756,33 +5628,20 @@
           <w:numId w:val="2"/>
         </w:numPr>
       </w:pPr>
-      <w:proofErr w:type="spellStart"/>
-      <w:r>
-        <w:t>Textfield</w:t>
-      </w:r>
-      <w:proofErr w:type="spellEnd"/>
-      <w:r>
-        <w:t xml:space="preserve"> pro zadání hodnot 1 až 10</w:t>
-      </w:r>
-    </w:p>
-    <w:p>
-      <w:pPr>
-        <w:pStyle w:val="Odstavecseseznamem"/>
-        <w:numPr>
-          <w:ilvl w:val="0"/>
-          <w:numId w:val="2"/>
-        </w:numPr>
-      </w:pPr>
-      <w:r>
-        <w:t>Checkboxy s doplňující hodnotou (</w:t>
-      </w:r>
-      <w:proofErr w:type="spellStart"/>
-      <w:r>
-        <w:t>slider</w:t>
-      </w:r>
-      <w:proofErr w:type="spellEnd"/>
-      <w:r>
-        <w:t xml:space="preserve"> nebo podobné) pro pět podmínek</w:t>
+      <w:r>
+        <w:t>Textfield pro zadání hodnot 1 až 10</w:t>
+      </w:r>
+    </w:p>
+    <w:p>
+      <w:pPr>
+        <w:pStyle w:val="Odstavecseseznamem"/>
+        <w:numPr>
+          <w:ilvl w:val="0"/>
+          <w:numId w:val="2"/>
+        </w:numPr>
+      </w:pPr>
+      <w:r>
+        <w:t>Checkboxy s doplňující hodnotou (slider nebo podobné) pro pět podmínek</w:t>
       </w:r>
     </w:p>
     <w:p>
@@ -6003,23 +5862,7 @@
         </w:numPr>
       </w:pPr>
       <w:r>
-        <w:t xml:space="preserve">U prvních tří podmínek bude existovat </w:t>
-      </w:r>
-      <w:proofErr w:type="spellStart"/>
-      <w:r>
-        <w:t>slider</w:t>
-      </w:r>
-      <w:proofErr w:type="spellEnd"/>
-      <w:r>
-        <w:t xml:space="preserve">, </w:t>
-      </w:r>
-      <w:proofErr w:type="spellStart"/>
-      <w:r>
-        <w:t>number</w:t>
-      </w:r>
-      <w:proofErr w:type="spellEnd"/>
-      <w:r>
-        <w:t xml:space="preserve"> input či jiný vhodný způsob zadání celočíselné hodnoty</w:t>
+        <w:t>U prvních tří podmínek bude existovat slider, number input či jiný vhodný způsob zadání celočíselné hodnoty</w:t>
       </w:r>
     </w:p>
     <w:p>
@@ -6106,11 +5949,9 @@
       <w:r>
         <w:t>Existuje tabulka závislosti pro počet možností náleží hodnota koeficientu (</w:t>
       </w:r>
-      <w:proofErr w:type="gramStart"/>
-      <w:r>
-        <w:t>MOŽNOSTI :</w:t>
-      </w:r>
-      <w:proofErr w:type="gramEnd"/>
+      <w:r>
+        <w:t>MOŽNOSTI:</w:t>
+      </w:r>
       <w:r>
         <w:t xml:space="preserve"> KOEFICIENT)</w:t>
       </w:r>
@@ -6476,13 +6317,8 @@
         </w:numPr>
       </w:pPr>
       <w:r>
-        <w:t xml:space="preserve">Příklady nenávratně mizí po jejich </w:t>
-      </w:r>
-      <w:proofErr w:type="spellStart"/>
-      <w:r>
-        <w:t>odkliknutí</w:t>
-      </w:r>
-      <w:proofErr w:type="spellEnd"/>
+        <w:t>Příklady nenávratně mizí po jejich odkliknutí</w:t>
+      </w:r>
       <w:r>
         <w:t>!</w:t>
       </w:r>
@@ -6810,31 +6646,15 @@
       </w:r>
       <w:r>
         <w:br/>
-      </w:r>
-      <w:proofErr w:type="spellStart"/>
-      <w:r>
-        <w:t>y</w:t>
-      </w:r>
-      <w:proofErr w:type="spellEnd"/>
-      <w:r>
-        <w:t xml:space="preserve"> – 4 = z</w:t>
+        <w:t>y – 4 = z</w:t>
       </w:r>
       <w:r>
         <w:br/>
-      </w:r>
-      <w:proofErr w:type="spellStart"/>
-      <w:r>
-        <w:t>z</w:t>
-      </w:r>
-      <w:proofErr w:type="spellEnd"/>
-      <w:r>
-        <w:t xml:space="preserve"> + x </w:t>
-      </w:r>
-      <w:proofErr w:type="gramStart"/>
-      <w:r>
-        <w:t>= ?</w:t>
-      </w:r>
-      <w:proofErr w:type="gramEnd"/>
+        <w:t xml:space="preserve">z + x </w:t>
+      </w:r>
+      <w:r>
+        <w:t>=?</w:t>
+      </w:r>
       <w:r>
         <w:br/>
         <w:t>10</w:t>
@@ -7357,15 +7177,7 @@
         <w:t xml:space="preserve"> </w:t>
       </w:r>
       <w:r>
-        <w:t xml:space="preserve">Mohlo by existovat tlačítko pro přepnutí fokusu do dalšího </w:t>
-      </w:r>
-      <w:proofErr w:type="spellStart"/>
-      <w:r>
-        <w:t>textfieldu</w:t>
-      </w:r>
-      <w:proofErr w:type="spellEnd"/>
-      <w:r>
-        <w:t>?</w:t>
+        <w:t>Mohlo by existovat tlačítko pro přepnutí fokusu do dalšího textfieldu?</w:t>
       </w:r>
     </w:p>
     <w:p>
@@ -7521,38 +7333,20 @@
         </w:numPr>
       </w:pPr>
       <w:r>
-        <w:t xml:space="preserve">Aby se nestalo, že dva hráči v jeden čas vygenerují stejné slovo, bude se pro generování používat číslo, které bude hodnotou: aktuální sekunda + aktuální minuta*60 + aktuální hodina*60 + </w:t>
-      </w:r>
-      <w:proofErr w:type="spellStart"/>
-      <w:r>
-        <w:t>idHráče</w:t>
-      </w:r>
-      <w:proofErr w:type="spellEnd"/>
-    </w:p>
-    <w:p>
-      <w:pPr>
-        <w:pStyle w:val="Odstavecseseznamem"/>
-        <w:numPr>
-          <w:ilvl w:val="1"/>
-          <w:numId w:val="2"/>
-        </w:numPr>
-      </w:pPr>
-      <w:r>
-        <w:t>Bude existovat ověřování na použité slovo, pokud se tak náhodou stane, udělá se do-</w:t>
-      </w:r>
-      <w:proofErr w:type="spellStart"/>
-      <w:r>
-        <w:t>while</w:t>
-      </w:r>
-      <w:proofErr w:type="spellEnd"/>
-      <w:r>
-        <w:t xml:space="preserve"> s obyčejným </w:t>
-      </w:r>
-      <w:proofErr w:type="spellStart"/>
-      <w:r>
-        <w:t>random</w:t>
-      </w:r>
-      <w:proofErr w:type="spellEnd"/>
+        <w:t>Aby se nestalo, že dva hráči v jeden čas vygenerují stejné slovo, bude se pro generování používat číslo, které bude hodnotou: aktuální sekunda + aktuální minuta*60 + aktuální hodina*60 + idHráče</w:t>
+      </w:r>
+    </w:p>
+    <w:p>
+      <w:pPr>
+        <w:pStyle w:val="Odstavecseseznamem"/>
+        <w:numPr>
+          <w:ilvl w:val="1"/>
+          <w:numId w:val="2"/>
+        </w:numPr>
+      </w:pPr>
+      <w:r>
+        <w:t>Bude existovat ověřování na použité slovo, pokud se tak náhodou stane, udělá se do-while s obyčejným random</w:t>
+      </w:r>
     </w:p>
     <w:p>
       <w:pPr>
@@ -7777,15 +7571,7 @@
         </w:numPr>
       </w:pPr>
       <w:r>
-        <w:t xml:space="preserve">? Mohlo by existovat tlačítko pro přepnutí fokusu do dalšího </w:t>
-      </w:r>
-      <w:proofErr w:type="spellStart"/>
-      <w:r>
-        <w:t>textfieldu</w:t>
-      </w:r>
-      <w:proofErr w:type="spellEnd"/>
-      <w:r>
-        <w:t>?</w:t>
+        <w:t>? Mohlo by existovat tlačítko pro přepnutí fokusu do dalšího textfieldu?</w:t>
       </w:r>
     </w:p>
     <w:p>
@@ -7941,38 +7727,20 @@
         </w:numPr>
       </w:pPr>
       <w:r>
-        <w:t xml:space="preserve">Aby se nestalo, že dva hráči v jeden čas vygenerují stejné slovo, bude se pro generování používat číslo, které bude hodnotou: aktuální sekunda + aktuální minuta*60 + aktuální hodina*60 + </w:t>
-      </w:r>
-      <w:proofErr w:type="spellStart"/>
-      <w:r>
-        <w:t>idHráče</w:t>
-      </w:r>
-      <w:proofErr w:type="spellEnd"/>
-    </w:p>
-    <w:p>
-      <w:pPr>
-        <w:pStyle w:val="Odstavecseseznamem"/>
-        <w:numPr>
-          <w:ilvl w:val="1"/>
-          <w:numId w:val="2"/>
-        </w:numPr>
-      </w:pPr>
-      <w:r>
-        <w:t>Bude existovat ověřování na použité slovo, pokud se tak náhodou stane, udělá se do-</w:t>
-      </w:r>
-      <w:proofErr w:type="spellStart"/>
-      <w:r>
-        <w:t>while</w:t>
-      </w:r>
-      <w:proofErr w:type="spellEnd"/>
-      <w:r>
-        <w:t xml:space="preserve"> s obyčejným </w:t>
-      </w:r>
-      <w:proofErr w:type="spellStart"/>
-      <w:r>
-        <w:t>random</w:t>
-      </w:r>
-      <w:proofErr w:type="spellEnd"/>
+        <w:t>Aby se nestalo, že dva hráči v jeden čas vygenerují stejné slovo, bude se pro generování používat číslo, které bude hodnotou: aktuální sekunda + aktuální minuta*60 + aktuální hodina*60 + idHráče</w:t>
+      </w:r>
+    </w:p>
+    <w:p>
+      <w:pPr>
+        <w:pStyle w:val="Odstavecseseznamem"/>
+        <w:numPr>
+          <w:ilvl w:val="1"/>
+          <w:numId w:val="2"/>
+        </w:numPr>
+      </w:pPr>
+      <w:r>
+        <w:t>Bude existovat ověřování na použité slovo, pokud se tak náhodou stane, udělá se do-while s obyčejným random</w:t>
+      </w:r>
     </w:p>
     <w:p>
       <w:pPr>
@@ -8367,21 +8135,6 @@
           <w:ilvl w:val="1"/>
           <w:numId w:val="2"/>
         </w:numPr>
-        <w:sectPr>
-          <w:pgSz w:w="11906" w:h="16838"/>
-          <w:pgMar w:top="720" w:right="720" w:bottom="720" w:left="720" w:header="708" w:footer="708" w:gutter="0"/>
-          <w:cols w:space="708"/>
-          <w:docGrid w:linePitch="360"/>
-        </w:sectPr>
-      </w:pPr>
-    </w:p>
-    <w:p>
-      <w:pPr>
-        <w:pStyle w:val="Odstavecseseznamem"/>
-        <w:numPr>
-          <w:ilvl w:val="1"/>
-          <w:numId w:val="2"/>
-        </w:numPr>
       </w:pPr>
       <w:r>
         <w:t>1. místo: 250</w:t>
@@ -8748,15 +8501,7 @@
         </w:numPr>
       </w:pPr>
       <w:r>
-        <w:t>Výběr kategorie (</w:t>
-      </w:r>
-      <w:proofErr w:type="spellStart"/>
-      <w:r>
-        <w:t>radio</w:t>
-      </w:r>
-      <w:proofErr w:type="spellEnd"/>
-      <w:r>
-        <w:t>)</w:t>
+        <w:t>Výběr kategorie (radio)</w:t>
       </w:r>
     </w:p>
     <w:p>
@@ -8944,22 +8689,6 @@
           <w:ilvl w:val="1"/>
           <w:numId w:val="2"/>
         </w:numPr>
-        <w:sectPr>
-          <w:type w:val="continuous"/>
-          <w:pgSz w:w="11906" w:h="16838"/>
-          <w:pgMar w:top="720" w:right="720" w:bottom="720" w:left="720" w:header="708" w:footer="708" w:gutter="0"/>
-          <w:cols w:space="708"/>
-          <w:docGrid w:linePitch="360"/>
-        </w:sectPr>
-      </w:pPr>
-    </w:p>
-    <w:p>
-      <w:pPr>
-        <w:pStyle w:val="Odstavecseseznamem"/>
-        <w:numPr>
-          <w:ilvl w:val="1"/>
-          <w:numId w:val="2"/>
-        </w:numPr>
       </w:pPr>
       <w:r>
         <w:t>1. místo: 400</w:t>
@@ -9214,27 +8943,29 @@
       <w:r>
         <w:br w:type="page"/>
       </w:r>
+      <w:bookmarkStart w:id="33" w:name="_GoBack"/>
+      <w:bookmarkEnd w:id="33"/>
     </w:p>
     <w:p>
       <w:pPr>
         <w:pStyle w:val="Nadpis1"/>
       </w:pPr>
-      <w:bookmarkStart w:id="33" w:name="_Toc9469668"/>
+      <w:bookmarkStart w:id="34" w:name="_Toc9469668"/>
       <w:r>
         <w:lastRenderedPageBreak/>
         <w:t>Kdo má dnes svátek</w:t>
       </w:r>
-      <w:bookmarkEnd w:id="33"/>
+      <w:bookmarkEnd w:id="34"/>
     </w:p>
     <w:p>
       <w:pPr>
         <w:pStyle w:val="Nadpis2"/>
       </w:pPr>
-      <w:bookmarkStart w:id="34" w:name="_Toc9469669"/>
+      <w:bookmarkStart w:id="35" w:name="_Toc9469669"/>
       <w:r>
         <w:t>Požadavky</w:t>
       </w:r>
-      <w:bookmarkEnd w:id="34"/>
+      <w:bookmarkEnd w:id="35"/>
     </w:p>
     <w:p>
       <w:pPr>
@@ -9300,11 +9031,11 @@
       <w:pPr>
         <w:pStyle w:val="Nadpis2"/>
       </w:pPr>
-      <w:bookmarkStart w:id="35" w:name="_Toc9469670"/>
+      <w:bookmarkStart w:id="36" w:name="_Toc9469670"/>
       <w:r>
         <w:t>Představa</w:t>
       </w:r>
-      <w:bookmarkEnd w:id="35"/>
+      <w:bookmarkEnd w:id="36"/>
     </w:p>
     <w:p>
       <w:pPr>
@@ -9400,11 +9131,11 @@
       <w:pPr>
         <w:pStyle w:val="Nadpis2"/>
       </w:pPr>
-      <w:bookmarkStart w:id="36" w:name="_Toc9469671"/>
+      <w:bookmarkStart w:id="37" w:name="_Toc9469671"/>
       <w:r>
         <w:t>Odměňovací systém</w:t>
       </w:r>
-      <w:bookmarkEnd w:id="36"/>
+      <w:bookmarkEnd w:id="37"/>
     </w:p>
     <w:p>
       <w:pPr>
@@ -9452,472 +9183,475 @@
       <w:pPr>
         <w:pStyle w:val="Nadpis1"/>
       </w:pPr>
-      <w:bookmarkStart w:id="37" w:name="_Toc9469672"/>
-      <w:proofErr w:type="spellStart"/>
+      <w:bookmarkStart w:id="38" w:name="_Toc9469672"/>
       <w:r>
         <w:lastRenderedPageBreak/>
-        <w:t>Daily</w:t>
-      </w:r>
-      <w:proofErr w:type="spellEnd"/>
-      <w:r>
-        <w:t xml:space="preserve"> </w:t>
-      </w:r>
-      <w:proofErr w:type="spellStart"/>
-      <w:r>
-        <w:t>gift</w:t>
-      </w:r>
-      <w:proofErr w:type="spellEnd"/>
-      <w:r>
-        <w:t xml:space="preserve"> (</w:t>
-      </w:r>
-      <w:proofErr w:type="spellStart"/>
-      <w:r>
-        <w:t>chest</w:t>
-      </w:r>
-      <w:proofErr w:type="spellEnd"/>
+        <w:t>Daily gift (chest)</w:t>
+      </w:r>
+      <w:bookmarkEnd w:id="38"/>
+    </w:p>
+    <w:p>
+      <w:pPr>
+        <w:pStyle w:val="Nadpis2"/>
+      </w:pPr>
+      <w:bookmarkStart w:id="39" w:name="_Toc9469673"/>
+      <w:r>
+        <w:t>Požadavky</w:t>
+      </w:r>
+      <w:bookmarkEnd w:id="39"/>
+    </w:p>
+    <w:p>
+      <w:pPr>
+        <w:pStyle w:val="Odstavecseseznamem"/>
+        <w:numPr>
+          <w:ilvl w:val="0"/>
+          <w:numId w:val="2"/>
+        </w:numPr>
+      </w:pPr>
+      <w:r>
+        <w:t>Aplikace přidělí náhodný dárek pro hráče</w:t>
+      </w:r>
+    </w:p>
+    <w:p>
+      <w:pPr>
+        <w:pStyle w:val="Odstavecseseznamem"/>
+        <w:numPr>
+          <w:ilvl w:val="0"/>
+          <w:numId w:val="2"/>
+        </w:numPr>
+      </w:pPr>
+      <w:r>
+        <w:t>Náhoda je ovlivněna koeficienty</w:t>
+      </w:r>
+    </w:p>
+    <w:p>
+      <w:pPr>
+        <w:pStyle w:val="Odstavecseseznamem"/>
+        <w:numPr>
+          <w:ilvl w:val="0"/>
+          <w:numId w:val="2"/>
+        </w:numPr>
+      </w:pPr>
+      <w:r>
+        <w:t>Administrátor může přidávat či ubírat dárky v průběhu</w:t>
+      </w:r>
+    </w:p>
+    <w:p>
+      <w:pPr>
+        <w:pStyle w:val="Odstavecseseznamem"/>
+        <w:numPr>
+          <w:ilvl w:val="0"/>
+          <w:numId w:val="2"/>
+        </w:numPr>
+      </w:pPr>
+      <w:r>
+        <w:t>Možnost získání dvojího dárku či pouze unikátního na osobu apod.</w:t>
+      </w:r>
+    </w:p>
+    <w:p>
+      <w:pPr>
+        <w:pStyle w:val="Nadpis2"/>
+      </w:pPr>
+      <w:bookmarkStart w:id="40" w:name="_Toc9469674"/>
+      <w:r>
+        <w:t>Představa</w:t>
+      </w:r>
+      <w:bookmarkEnd w:id="40"/>
+    </w:p>
+    <w:p>
+      <w:pPr>
+        <w:pStyle w:val="Odstavecseseznamem"/>
+        <w:numPr>
+          <w:ilvl w:val="0"/>
+          <w:numId w:val="2"/>
+        </w:numPr>
+      </w:pPr>
+      <w:r>
+        <w:t>Hráč má možnost kliknout na tlačítko otevřít truhlu – a to pouze jednou za den</w:t>
+      </w:r>
+    </w:p>
+    <w:p>
+      <w:pPr>
+        <w:pStyle w:val="Odstavecseseznamem"/>
+        <w:numPr>
+          <w:ilvl w:val="0"/>
+          <w:numId w:val="2"/>
+        </w:numPr>
+      </w:pPr>
+      <w:r>
+        <w:t>Po jednoduché animaci otevírání nechat ukázat co hráč vyhrál</w:t>
+      </w:r>
+    </w:p>
+    <w:p>
+      <w:pPr>
+        <w:pStyle w:val="Odstavecseseznamem"/>
+        <w:numPr>
+          <w:ilvl w:val="0"/>
+          <w:numId w:val="2"/>
+        </w:numPr>
+      </w:pPr>
+      <w:r>
+        <w:t>Přidat inventář výher hráče (co jsem sám získal pro sebe)</w:t>
+      </w:r>
+    </w:p>
+    <w:p>
+      <w:pPr>
+        <w:pStyle w:val="Odstavecseseznamem"/>
+        <w:numPr>
+          <w:ilvl w:val="0"/>
+          <w:numId w:val="2"/>
+        </w:numPr>
+      </w:pPr>
+      <w:r>
+        <w:t>Přidat inventář výher týmu (co jsme získali a můžeme jako tým využít)</w:t>
+      </w:r>
+    </w:p>
+    <w:p>
+      <w:pPr>
+        <w:pStyle w:val="Odstavecseseznamem"/>
+        <w:numPr>
+          <w:ilvl w:val="0"/>
+          <w:numId w:val="2"/>
+        </w:numPr>
+      </w:pPr>
+      <w:r>
+        <w:t>skupina darů je to, když v jednu chvíli po otevření truhly se objeví víc než jedna odměna</w:t>
+      </w:r>
+    </w:p>
+    <w:p>
+      <w:pPr>
+        <w:pStyle w:val="Odstavecseseznamem"/>
+        <w:numPr>
+          <w:ilvl w:val="0"/>
+          <w:numId w:val="2"/>
+        </w:numPr>
+      </w:pPr>
+      <w:r>
+        <w:t>Všechny možnosti darů budou mít různé parametry:</w:t>
+      </w:r>
+    </w:p>
+    <w:p>
+      <w:pPr>
+        <w:pStyle w:val="Odstavecseseznamem"/>
+        <w:numPr>
+          <w:ilvl w:val="1"/>
+          <w:numId w:val="2"/>
+        </w:numPr>
+      </w:pPr>
+      <w:r>
+        <w:t xml:space="preserve">Pravděpodobnostní koeficient </w:t>
+      </w:r>
+    </w:p>
+    <w:p>
+      <w:pPr>
+        <w:pStyle w:val="Odstavecseseznamem"/>
+        <w:numPr>
+          <w:ilvl w:val="2"/>
+          <w:numId w:val="2"/>
+        </w:numPr>
+      </w:pPr>
+      <w:r>
+        <w:t>Číslo větší než nula</w:t>
+      </w:r>
+    </w:p>
+    <w:p>
+      <w:pPr>
+        <w:pStyle w:val="Odstavecseseznamem"/>
+        <w:numPr>
+          <w:ilvl w:val="2"/>
+          <w:numId w:val="2"/>
+        </w:numPr>
+      </w:pPr>
+      <w:r>
+        <w:t xml:space="preserve">Vyšší </w:t>
+      </w:r>
+      <w:r>
+        <w:t>číslo určuje vyšší výskyt</w:t>
+      </w:r>
+      <w:r>
+        <w:t xml:space="preserve"> – nižší raritu</w:t>
+      </w:r>
+    </w:p>
+    <w:p>
+      <w:pPr>
+        <w:pStyle w:val="Odstavecseseznamem"/>
+        <w:numPr>
+          <w:ilvl w:val="2"/>
+          <w:numId w:val="2"/>
+        </w:numPr>
+      </w:pPr>
+      <w:r>
+        <w:t>Nejsou všechny dary stejně hodnotné, proto je nutné přidávat jejich pravděpodobnost</w:t>
+      </w:r>
+    </w:p>
+    <w:p>
+      <w:pPr>
+        <w:pStyle w:val="Odstavecseseznamem"/>
+        <w:numPr>
+          <w:ilvl w:val="2"/>
+          <w:numId w:val="2"/>
+        </w:numPr>
+      </w:pPr>
+      <w:r>
+        <w:t xml:space="preserve">Hodnoty musí být zadávané tak, </w:t>
+      </w:r>
+      <w:r>
+        <w:t>aby byla zachována poměrová rovnováha</w:t>
+      </w:r>
+    </w:p>
+    <w:p>
+      <w:pPr>
+        <w:pStyle w:val="Odstavecseseznamem"/>
+        <w:numPr>
+          <w:ilvl w:val="2"/>
+          <w:numId w:val="2"/>
+        </w:numPr>
+      </w:pPr>
+      <w:r>
+        <w:t>Na mechanismus lze pohlížet tak, že součet těchto hodnot všech prvků tvoří celek a tato zadaná hodnota reprezentuje počet zastoupení v této množině</w:t>
+      </w:r>
+    </w:p>
+    <w:p>
+      <w:pPr>
+        <w:pStyle w:val="Odstavecseseznamem"/>
+        <w:numPr>
+          <w:ilvl w:val="1"/>
+          <w:numId w:val="2"/>
+        </w:numPr>
+      </w:pPr>
+      <w:r>
+        <w:t>Výhra jako sólo</w:t>
+      </w:r>
+    </w:p>
+    <w:p>
+      <w:pPr>
+        <w:pStyle w:val="Odstavecseseznamem"/>
+        <w:numPr>
+          <w:ilvl w:val="2"/>
+          <w:numId w:val="2"/>
+        </w:numPr>
+      </w:pPr>
+      <w:r>
+        <w:t>ANO/NE (1/0)</w:t>
+      </w:r>
+    </w:p>
+    <w:p>
+      <w:pPr>
+        <w:pStyle w:val="Odstavecseseznamem"/>
+        <w:numPr>
+          <w:ilvl w:val="2"/>
+          <w:numId w:val="2"/>
+        </w:numPr>
+      </w:pPr>
+      <w:r>
+        <w:t>Tj</w:t>
+      </w:r>
+      <w:r>
+        <w:t>. že tento předmět nikdy nepůjde do skupiny darů k výhře s</w:t>
+      </w:r>
+      <w:r>
+        <w:t> </w:t>
+      </w:r>
+      <w:r>
+        <w:t>jiným</w:t>
+      </w:r>
+    </w:p>
+    <w:p>
+      <w:pPr>
+        <w:pStyle w:val="Odstavecseseznamem"/>
+        <w:numPr>
+          <w:ilvl w:val="2"/>
+          <w:numId w:val="2"/>
+        </w:numPr>
+      </w:pPr>
+      <w:r>
+        <w:t>Jinými slovy – pokud se vygeneruje tento dar, už se k němu nevygeneruje jiný nebo naopak, pokud se generuje další dar, tento to určitě nesmí být</w:t>
+      </w:r>
+    </w:p>
+    <w:p>
+      <w:pPr>
+        <w:pStyle w:val="Odstavecseseznamem"/>
+        <w:numPr>
+          <w:ilvl w:val="1"/>
+          <w:numId w:val="2"/>
+        </w:numPr>
+      </w:pPr>
+      <w:r>
+        <w:t>Výhra do skupiny darů k</w:t>
+      </w:r>
+      <w:r>
+        <w:t> </w:t>
+      </w:r>
+      <w:r>
+        <w:t>výhře</w:t>
+      </w:r>
+    </w:p>
+    <w:p>
+      <w:pPr>
+        <w:pStyle w:val="Odstavecseseznamem"/>
+        <w:numPr>
+          <w:ilvl w:val="2"/>
+          <w:numId w:val="2"/>
+        </w:numPr>
+      </w:pPr>
+      <w:r>
+        <w:t xml:space="preserve">Číslo </w:t>
+      </w:r>
+      <w:r>
+        <w:t>eviduje maximální množství darů, které lze mít ve skupině</w:t>
+      </w:r>
+      <w:r>
+        <w:t xml:space="preserve"> darů před tím, než se přidá tento další.</w:t>
+      </w:r>
+    </w:p>
+    <w:p>
+      <w:pPr>
+        <w:pStyle w:val="Odstavecseseznamem"/>
+        <w:numPr>
+          <w:ilvl w:val="2"/>
+          <w:numId w:val="2"/>
+        </w:numPr>
+      </w:pPr>
+      <w:r>
+        <w:t>Pokud se vygeneruje, že truhla obsahuje tři dary, vygeneruje se náhodný dar, následně se generuje z množiny těch, které mají hodnotu 2 a větší, a následně se generuje další z množiny těch, které mají hodnotu 3 a větší. Z generování se vynechávají sólo dary a již přidělené.</w:t>
+      </w:r>
+    </w:p>
+    <w:p>
+      <w:pPr>
+        <w:pStyle w:val="Odstavecseseznamem"/>
+        <w:numPr>
+          <w:ilvl w:val="1"/>
+          <w:numId w:val="2"/>
+        </w:numPr>
+      </w:pPr>
+      <w:r>
+        <w:t>Unikátní výhra (pokud byla jednou vyhrána, už se hráči nikdy nenaskytne znovu)</w:t>
+      </w:r>
+    </w:p>
+    <w:p>
+      <w:pPr>
+        <w:pStyle w:val="Odstavecseseznamem"/>
+        <w:numPr>
+          <w:ilvl w:val="2"/>
+          <w:numId w:val="2"/>
+        </w:numPr>
+      </w:pPr>
+      <w:r>
+        <w:t>ANO/NE (1/0)</w:t>
+      </w:r>
+    </w:p>
+    <w:p>
+      <w:pPr>
+        <w:pStyle w:val="Odstavecseseznamem"/>
+        <w:numPr>
+          <w:ilvl w:val="2"/>
+          <w:numId w:val="2"/>
+        </w:numPr>
+      </w:pPr>
+      <w:r>
+        <w:t xml:space="preserve">Některé dary jsou označeny příznakem, který zajišťuje to, že pokud hráč tuto výhru už získal, </w:t>
+      </w:r>
+      <w:r>
+        <w:t>nemůže jí získat znovu</w:t>
+      </w:r>
+    </w:p>
+    <w:p>
+      <w:pPr>
+        <w:pStyle w:val="Odstavecseseznamem"/>
+        <w:numPr>
+          <w:ilvl w:val="1"/>
+          <w:numId w:val="2"/>
+        </w:numPr>
+      </w:pPr>
+      <w:r>
+        <w:t>Nutné přidělit ve dni</w:t>
+      </w:r>
+    </w:p>
+    <w:p>
+      <w:pPr>
+        <w:pStyle w:val="Odstavecseseznamem"/>
+        <w:numPr>
+          <w:ilvl w:val="2"/>
+          <w:numId w:val="2"/>
+        </w:numPr>
+      </w:pPr>
+      <w:r>
+        <w:t>Číslo označuje počet, kolikrát musí být dar přidělen</w:t>
+      </w:r>
+    </w:p>
+    <w:p>
+      <w:pPr>
+        <w:pStyle w:val="Odstavecseseznamem"/>
+        <w:numPr>
+          <w:ilvl w:val="2"/>
+          <w:numId w:val="2"/>
+        </w:numPr>
+      </w:pPr>
+      <w:r>
+        <w:t>Toto zajišťuje zaručené příděly a vyčerpání denního rozpočtu daru</w:t>
+      </w:r>
+    </w:p>
+    <w:p>
+      <w:pPr>
+        <w:pStyle w:val="Odstavecseseznamem"/>
+        <w:numPr>
+          <w:ilvl w:val="2"/>
+          <w:numId w:val="2"/>
+        </w:numPr>
+      </w:pPr>
+      <w:r>
+        <w:t>Nula značí neomezenost</w:t>
+      </w:r>
+    </w:p>
+    <w:p>
+      <w:pPr>
+        <w:pStyle w:val="Odstavecseseznamem"/>
+        <w:numPr>
+          <w:ilvl w:val="0"/>
+          <w:numId w:val="2"/>
+        </w:numPr>
+      </w:pPr>
+      <w:r>
+        <w:t>Bonusy a příznaky v pořadí dle výčtu výše</w:t>
+      </w:r>
+    </w:p>
+    <w:p>
+      <w:pPr>
+        <w:pStyle w:val="Odstavecseseznamem"/>
+        <w:numPr>
+          <w:ilvl w:val="1"/>
+          <w:numId w:val="2"/>
+        </w:numPr>
+      </w:pPr>
+      <w:r>
+        <w:t>Peníze/Skóre pro hráče (</w:t>
+      </w:r>
+      <w:r>
+        <w:t>50</w:t>
+      </w:r>
+      <w:r>
+        <w:t>,0,3,0,</w:t>
+      </w:r>
+      <w:r>
+        <w:t>10</w:t>
+      </w:r>
       <w:r>
         <w:t>)</w:t>
       </w:r>
-      <w:bookmarkEnd w:id="37"/>
-    </w:p>
-    <w:p>
-      <w:pPr>
-        <w:pStyle w:val="Nadpis2"/>
-      </w:pPr>
-      <w:bookmarkStart w:id="38" w:name="_Toc9469673"/>
-      <w:r>
-        <w:t>Požadavky</w:t>
-      </w:r>
-      <w:bookmarkEnd w:id="38"/>
-    </w:p>
-    <w:p>
-      <w:pPr>
-        <w:pStyle w:val="Odstavecseseznamem"/>
-        <w:numPr>
-          <w:ilvl w:val="0"/>
-          <w:numId w:val="2"/>
-        </w:numPr>
-      </w:pPr>
-      <w:r>
-        <w:t>Aplikace přidělí náhodný dárek pro hráče</w:t>
-      </w:r>
-    </w:p>
-    <w:p>
-      <w:pPr>
-        <w:pStyle w:val="Odstavecseseznamem"/>
-        <w:numPr>
-          <w:ilvl w:val="0"/>
-          <w:numId w:val="2"/>
-        </w:numPr>
-      </w:pPr>
-      <w:r>
-        <w:t>Náhoda je ovlivněna koeficienty</w:t>
-      </w:r>
-    </w:p>
-    <w:p>
-      <w:pPr>
-        <w:pStyle w:val="Odstavecseseznamem"/>
-        <w:numPr>
-          <w:ilvl w:val="0"/>
-          <w:numId w:val="2"/>
-        </w:numPr>
-      </w:pPr>
-      <w:r>
-        <w:t>Administrátor může přidávat či ubírat dárky v průběhu</w:t>
-      </w:r>
-    </w:p>
-    <w:p>
-      <w:pPr>
-        <w:pStyle w:val="Odstavecseseznamem"/>
-        <w:numPr>
-          <w:ilvl w:val="0"/>
-          <w:numId w:val="2"/>
-        </w:numPr>
-      </w:pPr>
-      <w:r>
-        <w:t>Možnost získání dvojího dárku či pouze unikátního na osobu apod.</w:t>
-      </w:r>
-    </w:p>
-    <w:p>
-      <w:pPr>
-        <w:pStyle w:val="Nadpis2"/>
-      </w:pPr>
-      <w:bookmarkStart w:id="39" w:name="_Toc9469674"/>
-      <w:r>
-        <w:t>Představa</w:t>
-      </w:r>
-      <w:bookmarkEnd w:id="39"/>
-    </w:p>
-    <w:p>
-      <w:pPr>
-        <w:pStyle w:val="Odstavecseseznamem"/>
-        <w:numPr>
-          <w:ilvl w:val="0"/>
-          <w:numId w:val="2"/>
-        </w:numPr>
-      </w:pPr>
-      <w:r>
-        <w:t>Hráč má možnost kliknout na tlačítko otevřít truhlu – a to pouze jednou za den</w:t>
-      </w:r>
-    </w:p>
-    <w:p>
-      <w:pPr>
-        <w:pStyle w:val="Odstavecseseznamem"/>
-        <w:numPr>
-          <w:ilvl w:val="0"/>
-          <w:numId w:val="2"/>
-        </w:numPr>
-      </w:pPr>
-      <w:r>
-        <w:t>Po jednoduché animaci otevírání nechat ukázat co hráč vyhrál</w:t>
-      </w:r>
-    </w:p>
-    <w:p>
-      <w:pPr>
-        <w:pStyle w:val="Odstavecseseznamem"/>
-        <w:numPr>
-          <w:ilvl w:val="0"/>
-          <w:numId w:val="2"/>
-        </w:numPr>
-      </w:pPr>
-      <w:r>
-        <w:t>Přidat inventář výher hráče (co jsem sám získal pro sebe)</w:t>
-      </w:r>
-    </w:p>
-    <w:p>
-      <w:pPr>
-        <w:pStyle w:val="Odstavecseseznamem"/>
-        <w:numPr>
-          <w:ilvl w:val="0"/>
-          <w:numId w:val="2"/>
-        </w:numPr>
-      </w:pPr>
-      <w:r>
-        <w:t>Přidat inventář výher týmu (co jsme získali a můžeme jako tým využít)</w:t>
-      </w:r>
-    </w:p>
-    <w:p>
-      <w:pPr>
-        <w:pStyle w:val="Odstavecseseznamem"/>
-        <w:numPr>
-          <w:ilvl w:val="0"/>
-          <w:numId w:val="2"/>
-        </w:numPr>
-      </w:pPr>
-      <w:r>
-        <w:t>skupina darů je to, když v jednu chvíli po otevření truhly se objeví víc než jedna odměna</w:t>
-      </w:r>
-    </w:p>
-    <w:p>
-      <w:pPr>
-        <w:pStyle w:val="Odstavecseseznamem"/>
-        <w:numPr>
-          <w:ilvl w:val="0"/>
-          <w:numId w:val="2"/>
-        </w:numPr>
-      </w:pPr>
-      <w:r>
-        <w:t>Všechny možnosti darů budou mít různé parametry:</w:t>
-      </w:r>
-    </w:p>
-    <w:p>
-      <w:pPr>
-        <w:pStyle w:val="Odstavecseseznamem"/>
-        <w:numPr>
-          <w:ilvl w:val="1"/>
-          <w:numId w:val="2"/>
-        </w:numPr>
-      </w:pPr>
-      <w:r>
-        <w:t xml:space="preserve">Pravděpodobnostní koeficient </w:t>
-      </w:r>
-    </w:p>
-    <w:p>
-      <w:pPr>
-        <w:pStyle w:val="Odstavecseseznamem"/>
-        <w:numPr>
-          <w:ilvl w:val="2"/>
-          <w:numId w:val="2"/>
-        </w:numPr>
-      </w:pPr>
-      <w:r>
-        <w:t>Číslo větší než nula</w:t>
-      </w:r>
-    </w:p>
-    <w:p>
-      <w:pPr>
-        <w:pStyle w:val="Odstavecseseznamem"/>
-        <w:numPr>
-          <w:ilvl w:val="2"/>
-          <w:numId w:val="2"/>
-        </w:numPr>
-      </w:pPr>
-      <w:r>
-        <w:t xml:space="preserve">Vyšší </w:t>
-      </w:r>
-      <w:r>
-        <w:t>číslo určuje vyšší výskyt</w:t>
-      </w:r>
-      <w:r>
-        <w:t xml:space="preserve"> – nižší raritu</w:t>
-      </w:r>
-    </w:p>
-    <w:p>
-      <w:pPr>
-        <w:pStyle w:val="Odstavecseseznamem"/>
-        <w:numPr>
-          <w:ilvl w:val="2"/>
-          <w:numId w:val="2"/>
-        </w:numPr>
-      </w:pPr>
-      <w:r>
-        <w:t>Nejsou všechny dary stejně hodnotné, proto je nutné přidávat jejich pravděpodobnost</w:t>
-      </w:r>
-    </w:p>
-    <w:p>
-      <w:pPr>
-        <w:pStyle w:val="Odstavecseseznamem"/>
-        <w:numPr>
-          <w:ilvl w:val="2"/>
-          <w:numId w:val="2"/>
-        </w:numPr>
-      </w:pPr>
-      <w:r>
-        <w:t xml:space="preserve">Hodnoty musí být zadávané tak, </w:t>
-      </w:r>
-      <w:r>
-        <w:t>aby byla zachována poměrová rovnováha</w:t>
-      </w:r>
-    </w:p>
-    <w:p>
-      <w:pPr>
-        <w:pStyle w:val="Odstavecseseznamem"/>
-        <w:numPr>
-          <w:ilvl w:val="2"/>
-          <w:numId w:val="2"/>
-        </w:numPr>
-      </w:pPr>
-      <w:r>
-        <w:t>Na mechanismus lze pohlížet tak, že součet těchto hodnot všech prvků tvoří celek a tato zadaná hodnota reprezentuje počet zastoupení v této množině</w:t>
-      </w:r>
-    </w:p>
-    <w:p>
-      <w:pPr>
-        <w:pStyle w:val="Odstavecseseznamem"/>
-        <w:numPr>
-          <w:ilvl w:val="1"/>
-          <w:numId w:val="2"/>
-        </w:numPr>
-      </w:pPr>
-      <w:r>
-        <w:t>Výhra jako sólo</w:t>
-      </w:r>
-    </w:p>
-    <w:p>
-      <w:pPr>
-        <w:pStyle w:val="Odstavecseseznamem"/>
-        <w:numPr>
-          <w:ilvl w:val="2"/>
-          <w:numId w:val="2"/>
-        </w:numPr>
-      </w:pPr>
-      <w:r>
-        <w:t>ANO/NE (1/0)</w:t>
-      </w:r>
-    </w:p>
-    <w:p>
-      <w:pPr>
-        <w:pStyle w:val="Odstavecseseznamem"/>
-        <w:numPr>
-          <w:ilvl w:val="2"/>
-          <w:numId w:val="2"/>
-        </w:numPr>
-      </w:pPr>
-      <w:r>
-        <w:t>Tj</w:t>
-      </w:r>
-      <w:r>
-        <w:t>. že tento předmět nikdy nepůjde do skupiny darů k výhře s</w:t>
-      </w:r>
-      <w:r>
-        <w:t> </w:t>
-      </w:r>
-      <w:r>
-        <w:t>jiným</w:t>
-      </w:r>
-    </w:p>
-    <w:p>
-      <w:pPr>
-        <w:pStyle w:val="Odstavecseseznamem"/>
-        <w:numPr>
-          <w:ilvl w:val="2"/>
-          <w:numId w:val="2"/>
-        </w:numPr>
-      </w:pPr>
-      <w:r>
-        <w:t>Jinými slovy – pokud se vygeneruje tento dar, už se k němu nevygeneruje jiný nebo naopak, pokud se generuje další dar, tento to určitě nesmí být</w:t>
-      </w:r>
-    </w:p>
-    <w:p>
-      <w:pPr>
-        <w:pStyle w:val="Odstavecseseznamem"/>
-        <w:numPr>
-          <w:ilvl w:val="1"/>
-          <w:numId w:val="2"/>
-        </w:numPr>
-      </w:pPr>
-      <w:r>
-        <w:t>Výhra do skupiny darů k</w:t>
-      </w:r>
-      <w:r>
-        <w:t> </w:t>
-      </w:r>
-      <w:r>
-        <w:t>výhře</w:t>
-      </w:r>
-    </w:p>
-    <w:p>
-      <w:pPr>
-        <w:pStyle w:val="Odstavecseseznamem"/>
-        <w:numPr>
-          <w:ilvl w:val="2"/>
-          <w:numId w:val="2"/>
-        </w:numPr>
-      </w:pPr>
-      <w:r>
-        <w:t xml:space="preserve">Číslo </w:t>
-      </w:r>
-      <w:r>
-        <w:t>eviduje maximální množství darů, které lze mít ve skupině</w:t>
-      </w:r>
-      <w:r>
-        <w:t xml:space="preserve"> darů před tím, než se přidá tento další.</w:t>
-      </w:r>
-    </w:p>
-    <w:p>
-      <w:pPr>
-        <w:pStyle w:val="Odstavecseseznamem"/>
-        <w:numPr>
-          <w:ilvl w:val="2"/>
-          <w:numId w:val="2"/>
-        </w:numPr>
-      </w:pPr>
-      <w:r>
-        <w:t>Pokud se vygeneruje, že truhla obsahuje tři dary, vygeneruje se náhodný dar, následně se generuje z množiny těch, které mají hodnotu 2 a větší, a následně se generuje další z množiny těch, které mají hodnotu 3 a větší. Z generování se vynechávají sólo dary a již přidělené.</w:t>
-      </w:r>
-    </w:p>
-    <w:p>
-      <w:pPr>
-        <w:pStyle w:val="Odstavecseseznamem"/>
-        <w:numPr>
-          <w:ilvl w:val="1"/>
-          <w:numId w:val="2"/>
-        </w:numPr>
-      </w:pPr>
-      <w:r>
-        <w:t>Unikátní výhra (pokud byla jednou vyhrána, už se hráči nikdy nenaskytne znovu)</w:t>
-      </w:r>
-    </w:p>
-    <w:p>
-      <w:pPr>
-        <w:pStyle w:val="Odstavecseseznamem"/>
-        <w:numPr>
-          <w:ilvl w:val="2"/>
-          <w:numId w:val="2"/>
-        </w:numPr>
-      </w:pPr>
-      <w:r>
-        <w:t>ANO/NE (1/0)</w:t>
-      </w:r>
-    </w:p>
-    <w:p>
-      <w:pPr>
-        <w:pStyle w:val="Odstavecseseznamem"/>
-        <w:numPr>
-          <w:ilvl w:val="2"/>
-          <w:numId w:val="2"/>
-        </w:numPr>
-      </w:pPr>
-      <w:r>
-        <w:t xml:space="preserve">Některé dary jsou označeny příznakem, který zajišťuje to, že pokud hráč tuto výhru už získal, </w:t>
-      </w:r>
-      <w:r>
-        <w:t>nemůže jí získat znovu</w:t>
-      </w:r>
-    </w:p>
-    <w:p>
-      <w:pPr>
-        <w:pStyle w:val="Odstavecseseznamem"/>
-        <w:numPr>
-          <w:ilvl w:val="1"/>
-          <w:numId w:val="2"/>
-        </w:numPr>
-      </w:pPr>
-      <w:r>
-        <w:t>Nutné přidělit ve dni</w:t>
-      </w:r>
-    </w:p>
-    <w:p>
-      <w:pPr>
-        <w:pStyle w:val="Odstavecseseznamem"/>
-        <w:numPr>
-          <w:ilvl w:val="2"/>
-          <w:numId w:val="2"/>
-        </w:numPr>
-      </w:pPr>
-      <w:r>
-        <w:t>Číslo označuje počet, kolikrát musí být dar přidělen</w:t>
-      </w:r>
-    </w:p>
-    <w:p>
-      <w:pPr>
-        <w:pStyle w:val="Odstavecseseznamem"/>
-        <w:numPr>
-          <w:ilvl w:val="2"/>
-          <w:numId w:val="2"/>
-        </w:numPr>
-      </w:pPr>
-      <w:r>
-        <w:t>Toto zajišťuje zaručené příděly a vyčerpání denního rozpočtu daru</w:t>
-      </w:r>
-    </w:p>
-    <w:p>
-      <w:pPr>
-        <w:pStyle w:val="Odstavecseseznamem"/>
-        <w:numPr>
-          <w:ilvl w:val="2"/>
-          <w:numId w:val="2"/>
-        </w:numPr>
-      </w:pPr>
-      <w:r>
-        <w:t>Nula značí neomezenost</w:t>
-      </w:r>
-    </w:p>
-    <w:p>
-      <w:pPr>
-        <w:pStyle w:val="Odstavecseseznamem"/>
-        <w:numPr>
-          <w:ilvl w:val="0"/>
-          <w:numId w:val="2"/>
-        </w:numPr>
-      </w:pPr>
-      <w:r>
-        <w:t>Bonusy a příznaky v pořadí dle výčtu výše</w:t>
-      </w:r>
-    </w:p>
-    <w:p>
-      <w:pPr>
-        <w:pStyle w:val="Odstavecseseznamem"/>
-        <w:numPr>
-          <w:ilvl w:val="1"/>
-          <w:numId w:val="2"/>
-        </w:numPr>
-      </w:pPr>
-      <w:r>
-        <w:t>Peníze/Skóre pro hráče (</w:t>
-      </w:r>
-      <w:r>
-        <w:t>50</w:t>
+    </w:p>
+    <w:p>
+      <w:pPr>
+        <w:pStyle w:val="Odstavecseseznamem"/>
+        <w:numPr>
+          <w:ilvl w:val="1"/>
+          <w:numId w:val="2"/>
+        </w:numPr>
+      </w:pPr>
+      <w:r>
+        <w:t>Peníze/Skóre pro tým (</w:t>
+      </w:r>
+      <w:r>
+        <w:t>40</w:t>
       </w:r>
       <w:r>
         <w:t>,0,3,0,</w:t>
@@ -9938,109 +9672,94 @@
         </w:numPr>
       </w:pPr>
       <w:r>
-        <w:t>Peníze/Skóre pro tým (</w:t>
-      </w:r>
-      <w:r>
-        <w:t>40</w:t>
-      </w:r>
-      <w:r>
-        <w:t>,0,3,0,</w:t>
+        <w:t>Navýšení o 0,5-</w:t>
+      </w:r>
+      <w:r>
+        <w:t>1,5 %</w:t>
+      </w:r>
+      <w:r>
+        <w:t xml:space="preserve"> na další soutěž (</w:t>
+      </w:r>
+      <w:r>
+        <w:t>20</w:t>
+      </w:r>
+      <w:r>
+        <w:t>,0,2,0,5)</w:t>
+      </w:r>
+    </w:p>
+    <w:p>
+      <w:pPr>
+        <w:pStyle w:val="Odstavecseseznamem"/>
+        <w:numPr>
+          <w:ilvl w:val="1"/>
+          <w:numId w:val="2"/>
+        </w:numPr>
+      </w:pPr>
+      <w:r>
+        <w:t>Možnost ignorovat trestný bod (</w:t>
+      </w:r>
+      <w:r>
+        <w:t>2</w:t>
+      </w:r>
+      <w:r>
+        <w:t>5</w:t>
+      </w:r>
+      <w:r>
+        <w:t>,0,2,</w:t>
+      </w:r>
+      <w:r>
+        <w:t>0, &lt;</w:t>
+      </w:r>
+      <w:r>
+        <w:t>počet_týmů&gt;)</w:t>
+      </w:r>
+    </w:p>
+    <w:p>
+      <w:pPr>
+        <w:pStyle w:val="Odstavecseseznamem"/>
+        <w:numPr>
+          <w:ilvl w:val="1"/>
+          <w:numId w:val="2"/>
+        </w:numPr>
+      </w:pPr>
+      <w:r>
+        <w:t>Získání rady do soutěže dle výběru (</w:t>
+      </w:r>
+      <w:r>
+        <w:t>20</w:t>
+      </w:r>
+      <w:r>
+        <w:t>,0,2,0,0)</w:t>
+      </w:r>
+    </w:p>
+    <w:p>
+      <w:pPr>
+        <w:pStyle w:val="Odstavecseseznamem"/>
+        <w:numPr>
+          <w:ilvl w:val="1"/>
+          <w:numId w:val="2"/>
+        </w:numPr>
+      </w:pPr>
+      <w:r>
+        <w:t>Fronta bez čekání Oběd (</w:t>
       </w:r>
       <w:r>
         <w:t>10</w:t>
       </w:r>
       <w:r>
-        <w:t>)</w:t>
-      </w:r>
-    </w:p>
-    <w:p>
-      <w:pPr>
-        <w:pStyle w:val="Odstavecseseznamem"/>
-        <w:numPr>
-          <w:ilvl w:val="1"/>
-          <w:numId w:val="2"/>
-        </w:numPr>
-      </w:pPr>
-      <w:r>
-        <w:t>Navýšení o 0,5-</w:t>
-      </w:r>
-      <w:proofErr w:type="gramStart"/>
-      <w:r>
-        <w:t>1,5%</w:t>
-      </w:r>
-      <w:proofErr w:type="gramEnd"/>
-      <w:r>
-        <w:t xml:space="preserve"> na další soutěž (</w:t>
-      </w:r>
-      <w:r>
-        <w:t>20</w:t>
-      </w:r>
-      <w:r>
-        <w:t>,0,2,0,5)</w:t>
-      </w:r>
-    </w:p>
-    <w:p>
-      <w:pPr>
-        <w:pStyle w:val="Odstavecseseznamem"/>
-        <w:numPr>
-          <w:ilvl w:val="1"/>
-          <w:numId w:val="2"/>
-        </w:numPr>
-      </w:pPr>
-      <w:r>
-        <w:t>Možnost ignorovat trestný bod (</w:t>
-      </w:r>
-      <w:r>
-        <w:t>2</w:t>
-      </w:r>
-      <w:r>
-        <w:t>5</w:t>
-      </w:r>
-      <w:r>
-        <w:t>,0,2,</w:t>
-      </w:r>
-      <w:proofErr w:type="gramStart"/>
-      <w:r>
-        <w:t>0,&lt;</w:t>
-      </w:r>
-      <w:proofErr w:type="spellStart"/>
-      <w:proofErr w:type="gramEnd"/>
-      <w:r>
-        <w:t>počet_týmů</w:t>
-      </w:r>
-      <w:proofErr w:type="spellEnd"/>
-      <w:r>
-        <w:t>&gt;)</w:t>
-      </w:r>
-    </w:p>
-    <w:p>
-      <w:pPr>
-        <w:pStyle w:val="Odstavecseseznamem"/>
-        <w:numPr>
-          <w:ilvl w:val="1"/>
-          <w:numId w:val="2"/>
-        </w:numPr>
-      </w:pPr>
-      <w:r>
-        <w:t>Získání rady do soutěže dle výběru (</w:t>
-      </w:r>
-      <w:r>
-        <w:t>20</w:t>
-      </w:r>
-      <w:r>
-        <w:t>,0,2,0,0)</w:t>
-      </w:r>
-    </w:p>
-    <w:p>
-      <w:pPr>
-        <w:pStyle w:val="Odstavecseseznamem"/>
-        <w:numPr>
-          <w:ilvl w:val="1"/>
-          <w:numId w:val="2"/>
-        </w:numPr>
-      </w:pPr>
-      <w:r>
-        <w:t>Fronta bez čekání Oběd (</w:t>
+        <w:t>,0,3,1,3)</w:t>
+      </w:r>
+    </w:p>
+    <w:p>
+      <w:pPr>
+        <w:pStyle w:val="Odstavecseseznamem"/>
+        <w:numPr>
+          <w:ilvl w:val="1"/>
+          <w:numId w:val="2"/>
+        </w:numPr>
+      </w:pPr>
+      <w:r>
+        <w:t>Fronta bez čekání Večeře (</w:t>
       </w:r>
       <w:r>
         <w:t>10</w:t>
@@ -10058,24 +9777,6 @@
         </w:numPr>
       </w:pPr>
       <w:r>
-        <w:t>Fronta bez čekání Večeře (</w:t>
-      </w:r>
-      <w:r>
-        <w:t>10</w:t>
-      </w:r>
-      <w:r>
-        <w:t>,0,3,1,3)</w:t>
-      </w:r>
-    </w:p>
-    <w:p>
-      <w:pPr>
-        <w:pStyle w:val="Odstavecseseznamem"/>
-        <w:numPr>
-          <w:ilvl w:val="1"/>
-          <w:numId w:val="2"/>
-        </w:numPr>
-      </w:pPr>
-      <w:r>
         <w:t>Další je možné vymyslet v průběhu, následně bude potřeba změnit pravděpodobnosti…</w:t>
       </w:r>
     </w:p>
@@ -10088,7 +9789,7 @@
       <w:pPr>
         <w:pStyle w:val="Nadpis1"/>
       </w:pPr>
-      <w:bookmarkStart w:id="40" w:name="_Toc9469675"/>
+      <w:bookmarkStart w:id="41" w:name="_Toc9469675"/>
       <w:r>
         <w:lastRenderedPageBreak/>
         <w:t>Nej</w:t>
@@ -10099,7 +9800,7 @@
       <w:r>
         <w:t>ratší cesta – spojnicový graf</w:t>
       </w:r>
-      <w:bookmarkEnd w:id="40"/>
+      <w:bookmarkEnd w:id="41"/>
     </w:p>
     <w:p>
       <w:pPr>
@@ -10129,13 +9830,8 @@
           <w:numId w:val="2"/>
         </w:numPr>
       </w:pPr>
-      <w:proofErr w:type="spellStart"/>
-      <w:r>
-        <w:t>Numberfield</w:t>
-      </w:r>
-      <w:proofErr w:type="spellEnd"/>
-      <w:r>
-        <w:t xml:space="preserve"> pro zadání číselné odpovědi</w:t>
+      <w:r>
+        <w:t>Numberfield pro zadání číselné odpovědi</w:t>
       </w:r>
     </w:p>
     <w:p>
@@ -10161,11 +9857,9 @@
       <w:r>
         <w:t xml:space="preserve">Administrátor schválí a </w:t>
       </w:r>
-      <w:proofErr w:type="spellStart"/>
-      <w:r>
-        <w:t>přípíše</w:t>
-      </w:r>
-      <w:proofErr w:type="spellEnd"/>
+      <w:r>
+        <w:t>připíše</w:t>
+      </w:r>
       <w:r>
         <w:t xml:space="preserve"> se odměna</w:t>
       </w:r>
@@ -10300,11 +9994,9 @@
       <w:r>
         <w:t xml:space="preserve">V každém případě hráč na první pohled může vidět pouze evidentní prohru (špatné číslo), ale správné číslo by měl dřív </w:t>
       </w:r>
-      <w:proofErr w:type="gramStart"/>
-      <w:r>
-        <w:t>zapomenout</w:t>
-      </w:r>
-      <w:proofErr w:type="gramEnd"/>
+      <w:r>
+        <w:t>zapomenout,</w:t>
+      </w:r>
       <w:r>
         <w:t xml:space="preserve"> než mu připíšeme výhru</w:t>
       </w:r>
@@ -10356,35 +10048,19 @@
         </w:numPr>
       </w:pPr>
       <w:r>
-        <w:t xml:space="preserve">Id jsou </w:t>
-      </w:r>
-      <w:proofErr w:type="spellStart"/>
-      <w:r>
-        <w:t>podlevely</w:t>
-      </w:r>
-      <w:proofErr w:type="spellEnd"/>
-      <w:r>
-        <w:t>,</w:t>
-      </w:r>
-    </w:p>
-    <w:p>
-      <w:pPr>
-        <w:pStyle w:val="Odstavecseseznamem"/>
-        <w:numPr>
-          <w:ilvl w:val="1"/>
-          <w:numId w:val="2"/>
-        </w:numPr>
-      </w:pPr>
-      <w:r>
-        <w:t xml:space="preserve">Hlavní </w:t>
-      </w:r>
-      <w:proofErr w:type="spellStart"/>
-      <w:r>
-        <w:t>levelová</w:t>
-      </w:r>
-      <w:proofErr w:type="spellEnd"/>
-      <w:r>
-        <w:t xml:space="preserve"> skupina </w:t>
+        <w:t>Id jsou podlevely,</w:t>
+      </w:r>
+    </w:p>
+    <w:p>
+      <w:pPr>
+        <w:pStyle w:val="Odstavecseseznamem"/>
+        <w:numPr>
+          <w:ilvl w:val="1"/>
+          <w:numId w:val="2"/>
+        </w:numPr>
+      </w:pPr>
+      <w:r>
+        <w:t xml:space="preserve">Hlavní levelová skupina </w:t>
       </w:r>
       <w:r>
         <w:t>(HLS)</w:t>
@@ -10420,15 +10096,7 @@
         <w:t>sekundách</w:t>
       </w:r>
       <w:r>
-        <w:t xml:space="preserve"> (</w:t>
-      </w:r>
-      <w:proofErr w:type="spellStart"/>
-      <w:r>
-        <w:t>miS</w:t>
-      </w:r>
-      <w:proofErr w:type="spellEnd"/>
-      <w:r>
-        <w:t>)</w:t>
+        <w:t xml:space="preserve"> (miS)</w:t>
       </w:r>
     </w:p>
     <w:p>
@@ -10467,15 +10135,7 @@
         </w:numPr>
       </w:pPr>
       <w:r>
-        <w:t xml:space="preserve">R = 1 po celou dobu až do 2,5x </w:t>
-      </w:r>
-      <w:proofErr w:type="spellStart"/>
-      <w:r>
-        <w:t>miS</w:t>
-      </w:r>
-      <w:proofErr w:type="spellEnd"/>
-      <w:r>
-        <w:t>, jakmile bude čas vyšší, R se za každou sekundu sníží o 0,0025</w:t>
+        <w:t>R = 1 po celou dobu až do 2,5x miS, jakmile bude čas vyšší, R se za každou sekundu sníží o 0,0025</w:t>
       </w:r>
     </w:p>
     <w:p>
@@ -10586,42 +10246,35 @@
       <w:pPr>
         <w:pStyle w:val="Nadpis1"/>
       </w:pPr>
-      <w:bookmarkStart w:id="41" w:name="_Toc9469676"/>
+      <w:bookmarkStart w:id="42" w:name="_Toc9469676"/>
       <w:r>
         <w:lastRenderedPageBreak/>
         <w:t>Mezi kostky</w:t>
       </w:r>
-      <w:bookmarkEnd w:id="41"/>
+      <w:bookmarkEnd w:id="42"/>
     </w:p>
     <w:p>
       <w:pPr>
         <w:pStyle w:val="Nadpis2"/>
       </w:pPr>
       <w:r>
-        <w:t>Požad</w:t>
-      </w:r>
-      <w:bookmarkStart w:id="42" w:name="_GoBack"/>
-      <w:bookmarkEnd w:id="42"/>
-      <w:r>
-        <w:t>avky</w:t>
-      </w:r>
-    </w:p>
-    <w:p>
-      <w:pPr>
-        <w:pStyle w:val="Odstavecseseznamem"/>
-        <w:numPr>
-          <w:ilvl w:val="0"/>
-          <w:numId w:val="2"/>
-        </w:numPr>
-      </w:pPr>
-      <w:r>
-        <w:t xml:space="preserve">Dvě definované kostky jsou </w:t>
-      </w:r>
-      <w:proofErr w:type="spellStart"/>
-      <w:r>
-        <w:t>vženy</w:t>
-      </w:r>
-      <w:proofErr w:type="spellEnd"/>
+        <w:t>Požadavky</w:t>
+      </w:r>
+    </w:p>
+    <w:p>
+      <w:pPr>
+        <w:pStyle w:val="Odstavecseseznamem"/>
+        <w:numPr>
+          <w:ilvl w:val="0"/>
+          <w:numId w:val="2"/>
+        </w:numPr>
+      </w:pPr>
+      <w:r>
+        <w:t>Dvě definované kostky jsou</w:t>
+      </w:r>
+      <w:r>
+        <w:t xml:space="preserve"> vrženy </w:t>
+      </w:r>
     </w:p>
     <w:p>
       <w:pPr>
@@ -10808,15 +10461,7 @@
         </w:numPr>
       </w:pPr>
       <w:r>
-        <w:t xml:space="preserve">Vzhledem k potenciálu </w:t>
-      </w:r>
-      <w:proofErr w:type="spellStart"/>
-      <w:r>
-        <w:t>klikatelnosti</w:t>
-      </w:r>
-      <w:proofErr w:type="spellEnd"/>
-      <w:r>
-        <w:t xml:space="preserve"> hry</w:t>
+        <w:t>Vzhledem k potenciálu klikatelnosti hry</w:t>
       </w:r>
       <w:r>
         <w:t xml:space="preserve"> zde musí být relativně vysoké vklady a relativně nízké výhry</w:t>
@@ -10833,11 +10478,9 @@
       <w:r>
         <w:t xml:space="preserve">Pravděpodobnosti jsou následující (při klasické </w:t>
       </w:r>
-      <w:proofErr w:type="gramStart"/>
-      <w:r>
-        <w:t>6ti</w:t>
-      </w:r>
-      <w:proofErr w:type="gramEnd"/>
+      <w:r>
+        <w:t>6</w:t>
+      </w:r>
       <w:r>
         <w:t xml:space="preserve"> hrané kostce, max 21 kombinací):</w:t>
       </w:r>
@@ -10865,11 +10508,9 @@
       <w:r>
         <w:t xml:space="preserve">Postup do druhého kola: </w:t>
       </w:r>
-      <w:proofErr w:type="gramStart"/>
-      <w:r>
-        <w:t>47,62%</w:t>
-      </w:r>
-      <w:proofErr w:type="gramEnd"/>
+      <w:r>
+        <w:t>47,62 %</w:t>
+      </w:r>
       <w:r>
         <w:t xml:space="preserve">, 10 kombinací </w:t>
       </w:r>
@@ -10885,11 +10526,9 @@
       <w:r>
         <w:t xml:space="preserve">Prohra: </w:t>
       </w:r>
-      <w:proofErr w:type="gramStart"/>
-      <w:r>
-        <w:t>52,38%</w:t>
-      </w:r>
-      <w:proofErr w:type="gramEnd"/>
+      <w:r>
+        <w:t>52,38 %</w:t>
+      </w:r>
       <w:r>
         <w:t>, 11 kombinací</w:t>
       </w:r>
@@ -10917,11 +10556,9 @@
       <w:r>
         <w:t xml:space="preserve">Výhra – prakticky: </w:t>
       </w:r>
-      <w:proofErr w:type="gramStart"/>
-      <w:r>
-        <w:t>16,66%</w:t>
-      </w:r>
-      <w:proofErr w:type="gramEnd"/>
+      <w:r>
+        <w:t>16,66 %</w:t>
+      </w:r>
       <w:r>
         <w:t xml:space="preserve"> (1 z 6)</w:t>
       </w:r>
@@ -11050,11 +10687,9 @@
       <w:r>
         <w:t xml:space="preserve">Bonus za výhry v řadě, o </w:t>
       </w:r>
-      <w:proofErr w:type="gramStart"/>
-      <w:r>
-        <w:t>2,5%</w:t>
-      </w:r>
-      <w:proofErr w:type="gramEnd"/>
+      <w:r>
+        <w:t>2,5 %</w:t>
+      </w:r>
       <w:r>
         <w:t xml:space="preserve"> víc za každou výhru</w:t>
       </w:r>
@@ -11088,11 +10723,601 @@
       <w:bookmarkEnd w:id="43"/>
     </w:p>
     <w:p>
-      <w:r>
-        <w:t>a</w:t>
-      </w:r>
-    </w:p>
-    <w:p>
+      <w:pPr>
+        <w:pStyle w:val="Nadpis2"/>
+      </w:pPr>
+      <w:r>
+        <w:t>Požadavky</w:t>
+      </w:r>
+    </w:p>
+    <w:p>
+      <w:pPr>
+        <w:pStyle w:val="Odstavecseseznamem"/>
+        <w:numPr>
+          <w:ilvl w:val="0"/>
+          <w:numId w:val="2"/>
+        </w:numPr>
+      </w:pPr>
+      <w:r>
+        <w:t xml:space="preserve">Zobrazování </w:t>
+      </w:r>
+      <w:r>
+        <w:t>obrázku,</w:t>
+      </w:r>
+      <w:r>
+        <w:t xml:space="preserve"> který bude překrytý gridem z neprůhledných čtverců hnusné barvy</w:t>
+      </w:r>
+    </w:p>
+    <w:p>
+      <w:pPr>
+        <w:pStyle w:val="Odstavecseseznamem"/>
+        <w:numPr>
+          <w:ilvl w:val="0"/>
+          <w:numId w:val="2"/>
+        </w:numPr>
+      </w:pPr>
+      <w:r>
+        <w:t>Hráč postupně čtverce kliknutím odkrývá a eviduje se mu počet odkrytých čtverců s celkovým časem</w:t>
+      </w:r>
+    </w:p>
+    <w:p>
+      <w:pPr>
+        <w:pStyle w:val="Odstavecseseznamem"/>
+        <w:numPr>
+          <w:ilvl w:val="0"/>
+          <w:numId w:val="2"/>
+        </w:numPr>
+      </w:pPr>
+      <w:r>
+        <w:t>Poté až bude vědět, co je na obrázku, napíše to a odešle</w:t>
+      </w:r>
+    </w:p>
+    <w:p>
+      <w:pPr>
+        <w:pStyle w:val="Odstavecseseznamem"/>
+        <w:numPr>
+          <w:ilvl w:val="0"/>
+          <w:numId w:val="2"/>
+        </w:numPr>
+      </w:pPr>
+      <w:r>
+        <w:t>Odpovědi budou čekat ke schválení v administraci</w:t>
+      </w:r>
+    </w:p>
+    <w:p>
+      <w:pPr>
+        <w:pStyle w:val="Odstavecseseznamem"/>
+        <w:numPr>
+          <w:ilvl w:val="0"/>
+          <w:numId w:val="2"/>
+        </w:numPr>
+      </w:pPr>
+      <w:r>
+        <w:t xml:space="preserve">Následně zde bude </w:t>
+      </w:r>
+      <w:r>
+        <w:t>navíc</w:t>
+      </w:r>
+      <w:r>
+        <w:t xml:space="preserve"> i malý hodnotící prvek</w:t>
+      </w:r>
+    </w:p>
+    <w:p>
+      <w:pPr>
+        <w:pStyle w:val="Nadpis2"/>
+      </w:pPr>
+      <w:r>
+        <w:t>Představa</w:t>
+      </w:r>
+    </w:p>
+    <w:p>
+      <w:pPr>
+        <w:pStyle w:val="Odstavecseseznamem"/>
+        <w:numPr>
+          <w:ilvl w:val="0"/>
+          <w:numId w:val="2"/>
+        </w:numPr>
+      </w:pPr>
+      <w:r>
+        <w:t>Existuje omezené množství obrázků, tzn. Hra se dá dohrát a je tedy konečná</w:t>
+      </w:r>
+    </w:p>
+    <w:p>
+      <w:pPr>
+        <w:pStyle w:val="Odstavecseseznamem"/>
+        <w:numPr>
+          <w:ilvl w:val="0"/>
+          <w:numId w:val="2"/>
+        </w:numPr>
+      </w:pPr>
+      <w:r>
+        <w:t>Pro denní limit hry se vezme počet zbývajících obrázků, který se vydělí počtem zbývajících dní</w:t>
+      </w:r>
+    </w:p>
+    <w:p>
+      <w:pPr>
+        <w:pStyle w:val="Odstavecseseznamem"/>
+        <w:numPr>
+          <w:ilvl w:val="0"/>
+          <w:numId w:val="2"/>
+        </w:numPr>
+      </w:pPr>
+      <w:r>
+        <w:t>Každý bude mít denní limit, který bude moci být editovatelný</w:t>
+      </w:r>
+      <w:r>
+        <w:t>, například 5 obrázků na den / osoba</w:t>
+      </w:r>
+    </w:p>
+    <w:p>
+      <w:pPr>
+        <w:pStyle w:val="Odstavecseseznamem"/>
+        <w:numPr>
+          <w:ilvl w:val="0"/>
+          <w:numId w:val="2"/>
+        </w:numPr>
+      </w:pPr>
+      <w:r>
+        <w:t>Je možné, že se ve dni vyčerpají obrázky denního limitu, v tu chvíli ostatní hráči mají smůlu</w:t>
+      </w:r>
+    </w:p>
+    <w:p>
+      <w:pPr>
+        <w:pStyle w:val="Odstavecseseznamem"/>
+        <w:numPr>
+          <w:ilvl w:val="0"/>
+          <w:numId w:val="2"/>
+        </w:numPr>
+      </w:pPr>
+      <w:r>
+        <w:t>Hráč potvrdí start vkladem</w:t>
+      </w:r>
+    </w:p>
+    <w:p>
+      <w:pPr>
+        <w:pStyle w:val="Odstavecseseznamem"/>
+        <w:numPr>
+          <w:ilvl w:val="0"/>
+          <w:numId w:val="2"/>
+        </w:numPr>
+      </w:pPr>
+      <w:r>
+        <w:t>Ihned při kliknutí se vybere náhodný obrázek, který se ihned nastaví jako deaktivovaný</w:t>
+      </w:r>
+    </w:p>
+    <w:p>
+      <w:pPr>
+        <w:pStyle w:val="Odstavecseseznamem"/>
+        <w:numPr>
+          <w:ilvl w:val="0"/>
+          <w:numId w:val="2"/>
+        </w:numPr>
+      </w:pPr>
+      <w:r>
+        <w:t>Obrázek překryje 36 čtverců (6x6) s viditelnou tabulkou</w:t>
+      </w:r>
+    </w:p>
+    <w:p>
+      <w:pPr>
+        <w:pStyle w:val="Odstavecseseznamem"/>
+        <w:numPr>
+          <w:ilvl w:val="0"/>
+          <w:numId w:val="2"/>
+        </w:numPr>
+      </w:pPr>
+      <w:r>
+        <w:t>Pár čtverců bude již odkrytých (všechny rohové a vždy první z prostřední čtveřice – vlevo nahoře)</w:t>
+      </w:r>
+    </w:p>
+    <w:p>
+      <w:pPr>
+        <w:pStyle w:val="Odstavecseseznamem"/>
+        <w:numPr>
+          <w:ilvl w:val="0"/>
+          <w:numId w:val="2"/>
+        </w:numPr>
+      </w:pPr>
+      <w:r>
+        <w:t>Hráč má dvě možnosti:</w:t>
+      </w:r>
+    </w:p>
+    <w:p>
+      <w:pPr>
+        <w:pStyle w:val="Odstavecseseznamem"/>
+        <w:numPr>
+          <w:ilvl w:val="1"/>
+          <w:numId w:val="2"/>
+        </w:numPr>
+      </w:pPr>
+      <w:r>
+        <w:t>Kliknout na čtverec, tím ho označit a následně kliknout na tlačítko, které ho odkryje</w:t>
+      </w:r>
+    </w:p>
+    <w:p>
+      <w:pPr>
+        <w:pStyle w:val="Odstavecseseznamem"/>
+        <w:numPr>
+          <w:ilvl w:val="2"/>
+          <w:numId w:val="2"/>
+        </w:numPr>
+      </w:pPr>
+      <w:r>
+        <w:t>Přičte se +1 k odkrytým čtvercům</w:t>
+      </w:r>
+    </w:p>
+    <w:p>
+      <w:pPr>
+        <w:pStyle w:val="Odstavecseseznamem"/>
+        <w:numPr>
+          <w:ilvl w:val="1"/>
+          <w:numId w:val="2"/>
+        </w:numPr>
+      </w:pPr>
+      <w:r>
+        <w:t>Ukončit právě rozehranou hru zadáním slov popisující obsah a odesláním této odpovědi</w:t>
+      </w:r>
+    </w:p>
+    <w:p>
+      <w:pPr>
+        <w:pStyle w:val="Odstavecseseznamem"/>
+        <w:numPr>
+          <w:ilvl w:val="2"/>
+          <w:numId w:val="2"/>
+        </w:numPr>
+      </w:pPr>
+      <w:r>
+        <w:t>Ukončí se stopování a odešle se čas v sekundách</w:t>
+      </w:r>
+    </w:p>
+    <w:p>
+      <w:pPr>
+        <w:pStyle w:val="Odstavecseseznamem"/>
+        <w:numPr>
+          <w:ilvl w:val="2"/>
+          <w:numId w:val="2"/>
+        </w:numPr>
+      </w:pPr>
+      <w:r>
+        <w:t>Odešle se poměr: Počet odkrytých čtverců ku celkový počet minus pět</w:t>
+      </w:r>
+    </w:p>
+    <w:p>
+      <w:pPr>
+        <w:pStyle w:val="Odstavecseseznamem"/>
+        <w:numPr>
+          <w:ilvl w:val="2"/>
+          <w:numId w:val="2"/>
+        </w:numPr>
+      </w:pPr>
+      <w:r>
+        <w:t>Odešlou se předem vypočítané potenciální zisky</w:t>
+      </w:r>
+    </w:p>
+    <w:p>
+      <w:pPr>
+        <w:pStyle w:val="Odstavecseseznamem"/>
+        <w:numPr>
+          <w:ilvl w:val="2"/>
+          <w:numId w:val="2"/>
+        </w:numPr>
+      </w:pPr>
+      <w:r>
+        <w:t>Odkryje se celý obrázek a zobrazí se správné slovo</w:t>
+      </w:r>
+    </w:p>
+    <w:p>
+      <w:pPr>
+        <w:pStyle w:val="Odstavecseseznamem"/>
+        <w:numPr>
+          <w:ilvl w:val="2"/>
+          <w:numId w:val="2"/>
+        </w:numPr>
+      </w:pPr>
+      <w:r>
+        <w:t>Vyskočí další nabídka zahájení hry</w:t>
+      </w:r>
+    </w:p>
+    <w:p>
+      <w:pPr>
+        <w:pStyle w:val="Odstavecseseznamem"/>
+        <w:numPr>
+          <w:ilvl w:val="0"/>
+          <w:numId w:val="2"/>
+        </w:numPr>
+      </w:pPr>
+      <w:r>
+        <w:t>Od 22:30 do 6:00 se uzamkne možnost zahájení hry</w:t>
+      </w:r>
+    </w:p>
+    <w:p>
+      <w:pPr>
+        <w:pStyle w:val="Odstavecseseznamem"/>
+        <w:numPr>
+          <w:ilvl w:val="1"/>
+          <w:numId w:val="2"/>
+        </w:numPr>
+      </w:pPr>
+      <w:r>
+        <w:t>V tomto čase (od 22:00) se odemkne možnost administrace odpovědí</w:t>
+      </w:r>
+    </w:p>
+    <w:p>
+      <w:pPr>
+        <w:pStyle w:val="Odstavecseseznamem"/>
+        <w:numPr>
+          <w:ilvl w:val="1"/>
+          <w:numId w:val="2"/>
+        </w:numPr>
+      </w:pPr>
+      <w:r>
+        <w:t>Vedoucí budou hodnotit, schvalovat získané odpovědi na bázi těch očekávaných</w:t>
+      </w:r>
+    </w:p>
+    <w:p>
+      <w:pPr>
+        <w:pStyle w:val="Odstavecseseznamem"/>
+        <w:numPr>
+          <w:ilvl w:val="0"/>
+          <w:numId w:val="2"/>
+        </w:numPr>
+      </w:pPr>
+      <w:r>
+        <w:t>V administraci by měl být jeden řádek jednou odpovědí s následující strukturou tabulky:</w:t>
+      </w:r>
+    </w:p>
+    <w:p>
+      <w:pPr>
+        <w:pStyle w:val="Odstavecseseznamem"/>
+        <w:numPr>
+          <w:ilvl w:val="1"/>
+          <w:numId w:val="2"/>
+        </w:numPr>
+      </w:pPr>
+      <w:r>
+        <w:t>Miniatura obrázku, předpokládaná odpověď, získaná odpověď, čas, poměr odkrytí</w:t>
+      </w:r>
+    </w:p>
+    <w:p>
+      <w:pPr>
+        <w:pStyle w:val="Odstavecseseznamem"/>
+        <w:numPr>
+          <w:ilvl w:val="1"/>
+          <w:numId w:val="2"/>
+        </w:numPr>
+      </w:pPr>
+      <w:r>
+        <w:t xml:space="preserve">Další možnosti přívlastků – správnost </w:t>
+      </w:r>
+      <w:r>
+        <w:t>1</w:t>
+      </w:r>
+      <w:r>
+        <w:t xml:space="preserve"> až 5, NE</w:t>
+      </w:r>
+      <w:r>
+        <w:t>-</w:t>
+      </w:r>
+      <w:r>
+        <w:t>deaktivace obrázku, gramaticky OK</w:t>
+      </w:r>
+      <w:r>
+        <w:t>, speciál, čas</w:t>
+      </w:r>
+    </w:p>
+    <w:p>
+      <w:pPr>
+        <w:pStyle w:val="Odstavecseseznamem"/>
+        <w:numPr>
+          <w:ilvl w:val="1"/>
+          <w:numId w:val="2"/>
+        </w:numPr>
+      </w:pPr>
+      <w:r>
+        <w:t xml:space="preserve">Panel pro: schválení (tím se </w:t>
+      </w:r>
+      <w:r>
+        <w:t>do-připočítají</w:t>
+      </w:r>
+      <w:r>
+        <w:t xml:space="preserve"> zadané údaje navíc), zamítnutí a pokutování</w:t>
+      </w:r>
+    </w:p>
+    <w:p>
+      <w:pPr>
+        <w:pStyle w:val="Odstavecseseznamem"/>
+        <w:numPr>
+          <w:ilvl w:val="0"/>
+          <w:numId w:val="2"/>
+        </w:numPr>
+      </w:pPr>
+      <w:r>
+        <w:t>Obrázky šetříme, a proto bude existovat možnost jejich ne-deaktivace v administraci</w:t>
+      </w:r>
+    </w:p>
+    <w:p>
+      <w:pPr>
+        <w:pStyle w:val="Odstavecseseznamem"/>
+        <w:numPr>
+          <w:ilvl w:val="0"/>
+          <w:numId w:val="2"/>
+        </w:numPr>
+      </w:pPr>
+      <w:r>
+        <w:t>Pokud hráčovi výsledek nebude uznán, taktéž se bude obrázek od-blokovávat</w:t>
+      </w:r>
+    </w:p>
+    <w:p>
+      <w:pPr>
+        <w:pStyle w:val="Odstavecseseznamem"/>
+        <w:numPr>
+          <w:ilvl w:val="0"/>
+          <w:numId w:val="2"/>
+        </w:numPr>
+      </w:pPr>
+    </w:p>
+    <w:p>
+      <w:pPr>
+        <w:pStyle w:val="Nadpis2"/>
+      </w:pPr>
+      <w:r>
+        <w:t>Odměňovací systém</w:t>
+      </w:r>
+    </w:p>
+    <w:p>
+      <w:pPr>
+        <w:pStyle w:val="Odstavecseseznamem"/>
+        <w:numPr>
+          <w:ilvl w:val="0"/>
+          <w:numId w:val="2"/>
+        </w:numPr>
+      </w:pPr>
+      <w:r>
+        <w:t>Každé zahájení hry stojí X HRD</w:t>
+      </w:r>
+    </w:p>
+    <w:p>
+      <w:pPr>
+        <w:pStyle w:val="Odstavecseseznamem"/>
+        <w:numPr>
+          <w:ilvl w:val="0"/>
+          <w:numId w:val="2"/>
+        </w:numPr>
+      </w:pPr>
+      <w:r>
+        <w:t>Čas bude pouze orientační, ale pokud bude nad 150 sekund, bude v administraci tento záznam svítit</w:t>
+      </w:r>
+    </w:p>
+    <w:p>
+      <w:pPr>
+        <w:pStyle w:val="Odstavecseseznamem"/>
+        <w:numPr>
+          <w:ilvl w:val="0"/>
+          <w:numId w:val="2"/>
+        </w:numPr>
+      </w:pPr>
+      <w:r>
+        <w:t xml:space="preserve">Pokud je odpověď uznána, nyní do výhry počítáme </w:t>
+      </w:r>
+      <w:r>
+        <w:t>jako základ vklad</w:t>
+      </w:r>
+    </w:p>
+    <w:p>
+      <w:pPr>
+        <w:pStyle w:val="Odstavecseseznamem"/>
+        <w:numPr>
+          <w:ilvl w:val="0"/>
+          <w:numId w:val="2"/>
+        </w:numPr>
+      </w:pPr>
+      <w:r>
+        <w:t>Z aktuální výhry počítáme 1, 2, 3, 4 či 5krát 20 % podle zvolení hodnoty správnosti</w:t>
+      </w:r>
+    </w:p>
+    <w:p>
+      <w:pPr>
+        <w:pStyle w:val="Odstavecseseznamem"/>
+        <w:numPr>
+          <w:ilvl w:val="0"/>
+          <w:numId w:val="2"/>
+        </w:numPr>
+      </w:pPr>
+      <w:r>
+        <w:t>Pokud je to gramaticky OK, přičteme k aktuálnímu výsledku 10 %, v opačném případě odečteme 10 %</w:t>
+      </w:r>
+    </w:p>
+    <w:p>
+      <w:pPr>
+        <w:pStyle w:val="Odstavecseseznamem"/>
+        <w:numPr>
+          <w:ilvl w:val="0"/>
+          <w:numId w:val="2"/>
+        </w:numPr>
+      </w:pPr>
+      <w:r>
+        <w:t xml:space="preserve">Pokud se </w:t>
+      </w:r>
+      <w:r>
+        <w:t>zaškrtne</w:t>
+      </w:r>
+      <w:r>
+        <w:t xml:space="preserve"> speciální </w:t>
+      </w:r>
+      <w:r>
+        <w:t xml:space="preserve">odpověď (např. za slovní zásobu, dobrý popis), + </w:t>
+      </w:r>
+      <w:r>
+        <w:t>50 %</w:t>
+      </w:r>
+      <w:r>
+        <w:t xml:space="preserve"> k aktuálnímu zisku</w:t>
+      </w:r>
+    </w:p>
+    <w:p>
+      <w:pPr>
+        <w:pStyle w:val="Odstavecseseznamem"/>
+        <w:numPr>
+          <w:ilvl w:val="0"/>
+          <w:numId w:val="2"/>
+        </w:numPr>
+      </w:pPr>
+      <w:r>
+        <w:t xml:space="preserve">Pokud se zaškrtne příliš dlouhý čas, odečte se </w:t>
+      </w:r>
+      <w:r>
+        <w:t>40 %</w:t>
+      </w:r>
+      <w:r>
+        <w:t xml:space="preserve"> z aktuálního výsledku</w:t>
+      </w:r>
+    </w:p>
+    <w:p>
+      <w:pPr>
+        <w:pStyle w:val="Odstavecseseznamem"/>
+        <w:numPr>
+          <w:ilvl w:val="0"/>
+          <w:numId w:val="2"/>
+        </w:numPr>
+      </w:pPr>
+      <w:r>
+        <w:t>Přibližný vzoreček bude asi takový:</w:t>
+      </w:r>
+    </w:p>
+    <w:p>
+      <w:pPr>
+        <w:pStyle w:val="Odstavecseseznamem"/>
+        <w:numPr>
+          <w:ilvl w:val="1"/>
+          <w:numId w:val="2"/>
+        </w:numPr>
+      </w:pPr>
+      <w:r>
+        <w:t>((((X* (y*0,2)) * (0,9 || 1,1)) * (1 || 1,5)) * (0,6 || 1))</w:t>
+      </w:r>
+    </w:p>
+    <w:p>
+      <w:pPr>
+        <w:pStyle w:val="Odstavecseseznamem"/>
+        <w:numPr>
+          <w:ilvl w:val="0"/>
+          <w:numId w:val="2"/>
+        </w:numPr>
+      </w:pPr>
+      <w:r>
+        <w:t>Pokud kliknu na tlačítko zamítnout, obrázek se odblokuje</w:t>
+      </w:r>
+    </w:p>
+    <w:p>
+      <w:pPr>
+        <w:pStyle w:val="Odstavecseseznamem"/>
+        <w:numPr>
+          <w:ilvl w:val="0"/>
+          <w:numId w:val="2"/>
+        </w:numPr>
+      </w:pPr>
+      <w:r>
+        <w:t>Pokud kliknu na tlačítko pokutovat, kvůli nevhodným slovům, hráč bude sankciován desetinásobkem vkladu</w:t>
+      </w:r>
       <w:r>
         <w:br w:type="page"/>
       </w:r>
@@ -11109,11 +11334,514 @@
       <w:bookmarkEnd w:id="44"/>
     </w:p>
     <w:p>
-      <w:r>
-        <w:t>a</w:t>
-      </w:r>
-    </w:p>
-    <w:p>
+      <w:pPr>
+        <w:pStyle w:val="Nadpis2"/>
+      </w:pPr>
+      <w:r>
+        <w:t>Požadavky</w:t>
+      </w:r>
+    </w:p>
+    <w:p>
+      <w:pPr>
+        <w:pStyle w:val="Odstavecseseznamem"/>
+        <w:numPr>
+          <w:ilvl w:val="0"/>
+          <w:numId w:val="2"/>
+        </w:numPr>
+      </w:pPr>
+      <w:r>
+        <w:t>Po spuštění budou na jednom plátně blikat čtverce</w:t>
+      </w:r>
+    </w:p>
+    <w:p>
+      <w:pPr>
+        <w:pStyle w:val="Odstavecseseznamem"/>
+        <w:numPr>
+          <w:ilvl w:val="0"/>
+          <w:numId w:val="2"/>
+        </w:numPr>
+      </w:pPr>
+      <w:r>
+        <w:t>Před spuštěním se náhodně vygenerují podle určitých požadavků parametry blikání</w:t>
+      </w:r>
+    </w:p>
+    <w:p>
+      <w:pPr>
+        <w:pStyle w:val="Odstavecseseznamem"/>
+        <w:numPr>
+          <w:ilvl w:val="0"/>
+          <w:numId w:val="2"/>
+        </w:numPr>
+      </w:pPr>
+      <w:r>
+        <w:t>Po doblikání má hráč možnost zvolit ten čtverec, který blikal nejvíc krát</w:t>
+      </w:r>
+    </w:p>
+    <w:p>
+      <w:pPr>
+        <w:pStyle w:val="Odstavecseseznamem"/>
+        <w:numPr>
+          <w:ilvl w:val="0"/>
+          <w:numId w:val="2"/>
+        </w:numPr>
+      </w:pPr>
+      <w:r>
+        <w:t>Po označení má hráč možnost napsat tip či přesnou hodnotu probliknutí</w:t>
+      </w:r>
+    </w:p>
+    <w:p>
+      <w:pPr>
+        <w:pStyle w:val="Odstavecseseznamem"/>
+        <w:numPr>
+          <w:ilvl w:val="0"/>
+          <w:numId w:val="2"/>
+        </w:numPr>
+      </w:pPr>
+      <w:r>
+        <w:t>Podle jistých pravidel bude hráč následně ohodnocen</w:t>
+      </w:r>
+    </w:p>
+    <w:p>
+      <w:pPr>
+        <w:pStyle w:val="Odstavecseseznamem"/>
+        <w:numPr>
+          <w:ilvl w:val="0"/>
+          <w:numId w:val="2"/>
+        </w:numPr>
+      </w:pPr>
+      <w:r>
+        <w:t xml:space="preserve">Buď pokročí do dalšího levelu nebo </w:t>
+      </w:r>
+      <w:r>
+        <w:t>zůstane,</w:t>
+      </w:r>
+      <w:r>
+        <w:t xml:space="preserve"> dokud level nesplní na minimální požadavky</w:t>
+      </w:r>
+    </w:p>
+    <w:p>
+      <w:pPr>
+        <w:pStyle w:val="Nadpis2"/>
+      </w:pPr>
+      <w:r>
+        <w:t>Představa</w:t>
+      </w:r>
+    </w:p>
+    <w:p>
+      <w:pPr>
+        <w:pStyle w:val="Odstavecseseznamem"/>
+        <w:numPr>
+          <w:ilvl w:val="0"/>
+          <w:numId w:val="2"/>
+        </w:numPr>
+      </w:pPr>
+      <w:r>
+        <w:t>Hráč si vybere hru a zobrazí se mu tlačítko, po jehož kliknutí začne hra a zaplatí se vklad</w:t>
+      </w:r>
+    </w:p>
+    <w:p>
+      <w:pPr>
+        <w:pStyle w:val="Odstavecseseznamem"/>
+        <w:numPr>
+          <w:ilvl w:val="0"/>
+          <w:numId w:val="2"/>
+        </w:numPr>
+      </w:pPr>
+      <w:r>
+        <w:t>Za každých X levelů bude vklad lineárně stoupat o hodnotu Y</w:t>
+      </w:r>
+    </w:p>
+    <w:p>
+      <w:pPr>
+        <w:pStyle w:val="Odstavecseseznamem"/>
+        <w:numPr>
+          <w:ilvl w:val="0"/>
+          <w:numId w:val="2"/>
+        </w:numPr>
+      </w:pPr>
+      <w:r>
+        <w:t>Na prvních levelech bude pouze jeden čtverec a pak dva čtverce, aby se hráči naučili principu hry</w:t>
+      </w:r>
+    </w:p>
+    <w:p>
+      <w:pPr>
+        <w:pStyle w:val="Odstavecseseznamem"/>
+        <w:numPr>
+          <w:ilvl w:val="0"/>
+          <w:numId w:val="2"/>
+        </w:numPr>
+      </w:pPr>
+      <w:r>
+        <w:t xml:space="preserve">Následně budou vytvořeny levelové předpoklady předdefinovaná schémata procesů uvnitř </w:t>
+      </w:r>
+      <w:r>
+        <w:t>levelu</w:t>
+      </w:r>
+    </w:p>
+    <w:p>
+      <w:pPr>
+        <w:pStyle w:val="Odstavecseseznamem"/>
+        <w:numPr>
+          <w:ilvl w:val="1"/>
+          <w:numId w:val="2"/>
+        </w:numPr>
+      </w:pPr>
+      <w:r>
+        <w:t>Pro příklad, jedná se o zadání parametrů, ze kterých bude vycházet chování blikání:</w:t>
+      </w:r>
+    </w:p>
+    <w:p>
+      <w:pPr>
+        <w:pStyle w:val="Odstavecseseznamem"/>
+        <w:numPr>
+          <w:ilvl w:val="2"/>
+          <w:numId w:val="2"/>
+        </w:numPr>
+      </w:pPr>
+      <w:r>
+        <w:t>3 čtverce, 20 sekund, náhodně</w:t>
+      </w:r>
+    </w:p>
+    <w:p>
+      <w:pPr>
+        <w:pStyle w:val="Odstavecseseznamem"/>
+        <w:numPr>
+          <w:ilvl w:val="2"/>
+          <w:numId w:val="2"/>
+        </w:numPr>
+      </w:pPr>
+      <w:r>
+        <w:t>3 čtverce, 15 sekund, po dvojicích, random blikání do max 40</w:t>
+      </w:r>
+    </w:p>
+    <w:p>
+      <w:pPr>
+        <w:pStyle w:val="Odstavecseseznamem"/>
+        <w:numPr>
+          <w:ilvl w:val="2"/>
+          <w:numId w:val="2"/>
+        </w:numPr>
+      </w:pPr>
+      <w:r>
+        <w:t>6 čtverců, 35 sekund, náhodně, rozmezí blikání od 20 do 70</w:t>
+      </w:r>
+    </w:p>
+    <w:p>
+      <w:pPr>
+        <w:pStyle w:val="Odstavecseseznamem"/>
+        <w:numPr>
+          <w:ilvl w:val="2"/>
+          <w:numId w:val="2"/>
+        </w:numPr>
+      </w:pPr>
+      <w:r>
+        <w:t>5 čtverců, 10 sekund, po čtveřicích, rozmezí blikání od 15 do 40</w:t>
+      </w:r>
+    </w:p>
+    <w:p>
+      <w:pPr>
+        <w:pStyle w:val="Odstavecseseznamem"/>
+        <w:numPr>
+          <w:ilvl w:val="1"/>
+          <w:numId w:val="2"/>
+        </w:numPr>
+      </w:pPr>
+      <w:r>
+        <w:t>Bude se však stávat, že pokud se na počátku vygenerují hodnoty na každý čtverec a po jednotlivých probliknutí se budou hodnoty odečítat, je možné, že se už nebude schopna splňovat podmínka probliknutí po čtveřicích, neboť jeden či více čtverců by dekrementace učinila záporným a to nelze, neboť jakmile zůstane nula, čtverec už NESMÍ PROBLIKNOUT</w:t>
+      </w:r>
+    </w:p>
+    <w:p>
+      <w:pPr>
+        <w:pStyle w:val="Odstavecseseznamem"/>
+        <w:numPr>
+          <w:ilvl w:val="2"/>
+          <w:numId w:val="2"/>
+        </w:numPr>
+      </w:pPr>
+      <w:r>
+        <w:t>V tomto případě nastávají dvě situace:</w:t>
+      </w:r>
+    </w:p>
+    <w:p>
+      <w:pPr>
+        <w:pStyle w:val="Odstavecseseznamem"/>
+        <w:numPr>
+          <w:ilvl w:val="3"/>
+          <w:numId w:val="2"/>
+        </w:numPr>
+      </w:pPr>
+      <w:r>
+        <w:t>Pokud se již splnila podmínka rozmezí blikání od do pro každý ze čtverců</w:t>
+      </w:r>
+    </w:p>
+    <w:p>
+      <w:pPr>
+        <w:pStyle w:val="Odstavecseseznamem"/>
+        <w:numPr>
+          <w:ilvl w:val="4"/>
+          <w:numId w:val="2"/>
+        </w:numPr>
+      </w:pPr>
+      <w:r>
+        <w:t>Proces se předčasně ukončí a hráč může hádat dle aktuálního stavu</w:t>
+      </w:r>
+    </w:p>
+    <w:p>
+      <w:pPr>
+        <w:pStyle w:val="Odstavecseseznamem"/>
+        <w:numPr>
+          <w:ilvl w:val="3"/>
+          <w:numId w:val="2"/>
+        </w:numPr>
+      </w:pPr>
+      <w:r>
+        <w:t>Pokud nebyla splněna podmínka rozmezí blikání od do pro každý ze čtverců</w:t>
+      </w:r>
+    </w:p>
+    <w:p>
+      <w:pPr>
+        <w:pStyle w:val="Odstavecseseznamem"/>
+        <w:numPr>
+          <w:ilvl w:val="4"/>
+          <w:numId w:val="2"/>
+        </w:numPr>
+      </w:pPr>
+      <w:r>
+        <w:t>Proces sníží čtveřice na trojice a pokračuje v problikávání se sníženými nároky</w:t>
+      </w:r>
+    </w:p>
+    <w:p>
+      <w:pPr>
+        <w:pStyle w:val="Odstavecseseznamem"/>
+        <w:numPr>
+          <w:ilvl w:val="0"/>
+          <w:numId w:val="2"/>
+        </w:numPr>
+      </w:pPr>
+      <w:r>
+        <w:t xml:space="preserve">Problikávání skončí, jakmile doběhne čas – na začátku by se měly předem spočítat </w:t>
+      </w:r>
+      <w:r>
+        <w:t>poměry a kadence blikání tak, aby to dle času vyšlo</w:t>
+      </w:r>
+    </w:p>
+    <w:p>
+      <w:pPr>
+        <w:pStyle w:val="Odstavecseseznamem"/>
+        <w:numPr>
+          <w:ilvl w:val="0"/>
+          <w:numId w:val="2"/>
+        </w:numPr>
+      </w:pPr>
+      <w:r>
+        <w:t>Problikávání může předčasně skončit, pokud nemůžou být splňovány všechny podmínky naráz (viz výše), v tuto chvíli musí být splněno rozmezí problikávání</w:t>
+      </w:r>
+    </w:p>
+    <w:p>
+      <w:pPr>
+        <w:pStyle w:val="Odstavecseseznamem"/>
+        <w:numPr>
+          <w:ilvl w:val="0"/>
+          <w:numId w:val="2"/>
+        </w:numPr>
+      </w:pPr>
+      <w:r>
+        <w:t>Pokud problikávání skončí předčasně, nemusí být čtverec, který má být procesem na začátku, probliknut nejvíc krát, být správný, neboť náhodně vybírané probliky můžou zapříčinit různé výchylky, proto je potřeba vždy evidovat reálný počet probliků, i přes to, že bylo na počátku vypočtena jiná hodnota</w:t>
+      </w:r>
+    </w:p>
+    <w:p>
+      <w:pPr>
+        <w:pStyle w:val="Odstavecseseznamem"/>
+        <w:numPr>
+          <w:ilvl w:val="0"/>
+          <w:numId w:val="2"/>
+        </w:numPr>
+      </w:pPr>
+      <w:r>
+        <w:t>Dokud hráč neprojde jedním levelem alespoň s maximální tolerancí, nemůže řešit level další</w:t>
+      </w:r>
+    </w:p>
+    <w:p>
+      <w:pPr>
+        <w:pStyle w:val="Odstavecseseznamem"/>
+        <w:numPr>
+          <w:ilvl w:val="0"/>
+          <w:numId w:val="2"/>
+        </w:numPr>
+      </w:pPr>
+      <w:r>
+        <w:t>Level se nelze naučit – zadané parametry pro level jsou zdroje pro řízenou náhodu, každý level bude jiný</w:t>
+      </w:r>
+    </w:p>
+    <w:p>
+      <w:pPr>
+        <w:pStyle w:val="Odstavecseseznamem"/>
+        <w:numPr>
+          <w:ilvl w:val="0"/>
+          <w:numId w:val="2"/>
+        </w:numPr>
+      </w:pPr>
+      <w:r>
+        <w:t>Hra se vyhodnotí automaticky</w:t>
+      </w:r>
+      <w:r>
+        <w:t>, eviduje se čas hráče</w:t>
+      </w:r>
+    </w:p>
+    <w:p>
+      <w:pPr>
+        <w:pStyle w:val="Nadpis2"/>
+      </w:pPr>
+      <w:r>
+        <w:t>Odměňovací systém</w:t>
+      </w:r>
+    </w:p>
+    <w:p>
+      <w:pPr>
+        <w:pStyle w:val="Odstavecseseznamem"/>
+        <w:numPr>
+          <w:ilvl w:val="0"/>
+          <w:numId w:val="2"/>
+        </w:numPr>
+      </w:pPr>
+      <w:r>
+        <w:t>Vklad je určený levelem, do kterého hráč právě vstupuje (hodnota bude vždy vyplněna)</w:t>
+      </w:r>
+      <w:r>
+        <w:t>, je to i prohra</w:t>
+      </w:r>
+    </w:p>
+    <w:p>
+      <w:pPr>
+        <w:pStyle w:val="Odstavecseseznamem"/>
+        <w:numPr>
+          <w:ilvl w:val="0"/>
+          <w:numId w:val="2"/>
+        </w:numPr>
+      </w:pPr>
+      <w:r>
+        <w:t>Výhra za level má stejný způsob jako vklad</w:t>
+      </w:r>
+    </w:p>
+    <w:p>
+      <w:pPr>
+        <w:pStyle w:val="Odstavecseseznamem"/>
+        <w:numPr>
+          <w:ilvl w:val="0"/>
+          <w:numId w:val="2"/>
+        </w:numPr>
+      </w:pPr>
+      <w:r>
+        <w:t>Pokud hráč označí špatný čtverec, prohrál</w:t>
+      </w:r>
+    </w:p>
+    <w:p>
+      <w:pPr>
+        <w:pStyle w:val="Odstavecseseznamem"/>
+        <w:numPr>
+          <w:ilvl w:val="0"/>
+          <w:numId w:val="2"/>
+        </w:numPr>
+      </w:pPr>
+      <w:r>
+        <w:t>Pokud hráč označí správný čtverec, postoupil do dalšího posuzování</w:t>
+      </w:r>
+    </w:p>
+    <w:p>
+      <w:pPr>
+        <w:pStyle w:val="Odstavecseseznamem"/>
+        <w:numPr>
+          <w:ilvl w:val="0"/>
+          <w:numId w:val="2"/>
+        </w:numPr>
+      </w:pPr>
+      <w:r>
+        <w:t>Existují tolerance: max</w:t>
+      </w:r>
+      <w:r>
+        <w:t>.</w:t>
+      </w:r>
+      <w:r>
+        <w:t xml:space="preserve"> do -+ 40 %, velká do +- 25 %, střední do +- 10 %, malá do +- 5 %, přesná do +- 0 %</w:t>
+      </w:r>
+    </w:p>
+    <w:p>
+      <w:pPr>
+        <w:pStyle w:val="Odstavecseseznamem"/>
+        <w:numPr>
+          <w:ilvl w:val="0"/>
+          <w:numId w:val="2"/>
+        </w:numPr>
+      </w:pPr>
+      <w:r>
+        <w:t>Pokud hráč neuhodne počet probliknutí za maximální tolerance, level prohrál, v opačném případě vyhrává:</w:t>
+      </w:r>
+    </w:p>
+    <w:p>
+      <w:pPr>
+        <w:pStyle w:val="Odstavecseseznamem"/>
+        <w:numPr>
+          <w:ilvl w:val="1"/>
+          <w:numId w:val="2"/>
+        </w:numPr>
+      </w:pPr>
+      <w:r>
+        <w:t>Se sníženým základem o 50 % při maximální toleranci</w:t>
+      </w:r>
+    </w:p>
+    <w:p>
+      <w:pPr>
+        <w:pStyle w:val="Odstavecseseznamem"/>
+        <w:numPr>
+          <w:ilvl w:val="1"/>
+          <w:numId w:val="2"/>
+        </w:numPr>
+      </w:pPr>
+      <w:r>
+        <w:t>Se sníženým základem o 25 % při velké toleranci</w:t>
+      </w:r>
+    </w:p>
+    <w:p>
+      <w:pPr>
+        <w:pStyle w:val="Odstavecseseznamem"/>
+        <w:numPr>
+          <w:ilvl w:val="1"/>
+          <w:numId w:val="2"/>
+        </w:numPr>
+      </w:pPr>
+      <w:r>
+        <w:t>Se sníženým základem o 10 % při střední toleranci</w:t>
+      </w:r>
+    </w:p>
+    <w:p>
+      <w:pPr>
+        <w:pStyle w:val="Odstavecseseznamem"/>
+        <w:numPr>
+          <w:ilvl w:val="1"/>
+          <w:numId w:val="2"/>
+        </w:numPr>
+      </w:pPr>
+      <w:r>
+        <w:t>Celý základ při malé toleranci</w:t>
+      </w:r>
+    </w:p>
+    <w:p>
+      <w:pPr>
+        <w:pStyle w:val="Odstavecseseznamem"/>
+        <w:numPr>
+          <w:ilvl w:val="0"/>
+          <w:numId w:val="2"/>
+        </w:numPr>
+      </w:pPr>
+      <w:r>
+        <w:t xml:space="preserve">Celý základ, plus bonus ze základu </w:t>
+      </w:r>
+      <w:r>
+        <w:t>15 %</w:t>
+      </w:r>
+      <w:r>
+        <w:t xml:space="preserve"> procent při přesném zadání</w:t>
+      </w:r>
       <w:r>
         <w:br w:type="page"/>
       </w:r>
@@ -11326,11 +12054,9 @@
       <w:r>
         <w:t xml:space="preserve">Za každou minutu se odečte </w:t>
       </w:r>
-      <w:proofErr w:type="gramStart"/>
-      <w:r>
-        <w:t>1%</w:t>
-      </w:r>
-      <w:proofErr w:type="gramEnd"/>
+      <w:r>
+        <w:t>1 %</w:t>
+      </w:r>
       <w:r>
         <w:t xml:space="preserve"> z aktuálního zůstatku, tzn. Neodečítá se stejná částka</w:t>
       </w:r>
@@ -11357,31 +12083,16 @@
         <w:pStyle w:val="Nadpis1"/>
       </w:pPr>
       <w:bookmarkStart w:id="49" w:name="_Toc9469683"/>
-      <w:proofErr w:type="spellStart"/>
       <w:r>
         <w:lastRenderedPageBreak/>
-        <w:t>Daily</w:t>
-      </w:r>
-      <w:proofErr w:type="spellEnd"/>
-      <w:r>
-        <w:t xml:space="preserve"> </w:t>
-      </w:r>
-      <w:proofErr w:type="spellStart"/>
-      <w:r>
-        <w:t>Quest</w:t>
-      </w:r>
-      <w:proofErr w:type="spellEnd"/>
-      <w:r>
-        <w:t>/</w:t>
-      </w:r>
-      <w:proofErr w:type="spellStart"/>
-      <w:r>
-        <w:t>Question</w:t>
+        <w:t>Daily Quest/Question</w:t>
       </w:r>
       <w:bookmarkEnd w:id="49"/>
-      <w:proofErr w:type="spellEnd"/>
-    </w:p>
-    <w:p>
+    </w:p>
+    <w:p>
+      <w:pPr>
+        <w:pStyle w:val="Nadpis2"/>
+      </w:pPr>
       <w:r>
         <w:t>Požadavky</w:t>
       </w:r>
@@ -11435,6 +12146,9 @@
       </w:r>
     </w:p>
     <w:p>
+      <w:pPr>
+        <w:pStyle w:val="Nadpis2"/>
+      </w:pPr>
       <w:r>
         <w:t>Představa</w:t>
       </w:r>
@@ -11462,13 +12176,14 @@
       <w:r>
         <w:t>(1) =</w:t>
       </w:r>
-      <w:proofErr w:type="gramStart"/>
-      <w:r>
-        <w:t>8h</w:t>
-      </w:r>
-      <w:proofErr w:type="gramEnd"/>
-      <w:r>
-        <w:t xml:space="preserve"> – &lt;12h</w:t>
+      <w:r>
+        <w:t>8 h</w:t>
+      </w:r>
+      <w:r>
+        <w:t xml:space="preserve"> – &lt;</w:t>
+      </w:r>
+      <w:r>
+        <w:t>12 h</w:t>
       </w:r>
     </w:p>
     <w:p>
@@ -11482,13 +12197,14 @@
       <w:r>
         <w:t>(2) =</w:t>
       </w:r>
-      <w:proofErr w:type="gramStart"/>
-      <w:r>
-        <w:t>12h</w:t>
-      </w:r>
-      <w:proofErr w:type="gramEnd"/>
-      <w:r>
-        <w:t xml:space="preserve"> – &lt;16h</w:t>
+      <w:r>
+        <w:t>12 h</w:t>
+      </w:r>
+      <w:r>
+        <w:t xml:space="preserve"> – &lt;</w:t>
+      </w:r>
+      <w:r>
+        <w:t>16 h</w:t>
       </w:r>
     </w:p>
     <w:p>
@@ -11502,13 +12218,14 @@
       <w:r>
         <w:t>(3) =</w:t>
       </w:r>
-      <w:proofErr w:type="gramStart"/>
-      <w:r>
-        <w:t>16h</w:t>
-      </w:r>
-      <w:proofErr w:type="gramEnd"/>
-      <w:r>
-        <w:t xml:space="preserve"> – &lt;20h</w:t>
+      <w:r>
+        <w:t>16 h</w:t>
+      </w:r>
+      <w:r>
+        <w:t xml:space="preserve"> – &lt;</w:t>
+      </w:r>
+      <w:r>
+        <w:t>20 h</w:t>
       </w:r>
     </w:p>
     <w:p>
@@ -11522,13 +12239,26 @@
       <w:r>
         <w:t>(4) =</w:t>
       </w:r>
-      <w:proofErr w:type="gramStart"/>
-      <w:r>
-        <w:t>20h</w:t>
-      </w:r>
-      <w:proofErr w:type="gramEnd"/>
-      <w:r>
-        <w:t xml:space="preserve"> – &lt;22h; =6h – &lt;8h</w:t>
+      <w:r>
+        <w:t>20 h</w:t>
+      </w:r>
+      <w:r>
+        <w:t xml:space="preserve"> – &lt;</w:t>
+      </w:r>
+      <w:r>
+        <w:t>22 h</w:t>
+      </w:r>
+      <w:r>
+        <w:t>; =</w:t>
+      </w:r>
+      <w:r>
+        <w:t>6 h</w:t>
+      </w:r>
+      <w:r>
+        <w:t xml:space="preserve"> – &lt;</w:t>
+      </w:r>
+      <w:r>
+        <w:t>8 h</w:t>
       </w:r>
     </w:p>
     <w:p>
@@ -11542,13 +12272,9 @@
       <w:r>
         <w:t>Automatika načítá obrázky podle názvů ve formátu x-</w:t>
       </w:r>
-      <w:proofErr w:type="spellStart"/>
-      <w:proofErr w:type="gramStart"/>
-      <w:r>
-        <w:t>y.formát</w:t>
-      </w:r>
-      <w:proofErr w:type="spellEnd"/>
-      <w:proofErr w:type="gramEnd"/>
+      <w:r>
+        <w:t>y. formát</w:t>
+      </w:r>
       <w:r>
         <w:t>, kde:</w:t>
       </w:r>
@@ -11713,6 +12439,9 @@
       </w:r>
     </w:p>
     <w:p>
+      <w:pPr>
+        <w:pStyle w:val="Nadpis2"/>
+      </w:pPr>
       <w:r>
         <w:t>Odměňovací systém</w:t>
       </w:r>
@@ -11775,13 +12504,11 @@
         <w:pStyle w:val="Nadpis1"/>
       </w:pPr>
       <w:bookmarkStart w:id="50" w:name="_Toc9469684"/>
-      <w:proofErr w:type="spellStart"/>
       <w:r>
         <w:lastRenderedPageBreak/>
         <w:t>Docházkovník</w:t>
       </w:r>
       <w:bookmarkEnd w:id="50"/>
-      <w:proofErr w:type="spellEnd"/>
     </w:p>
     <w:p>
       <w:pPr>
@@ -11850,11 +12577,9 @@
       <w:r>
         <w:t xml:space="preserve">Celý tábor se rozdělí do skupin, </w:t>
       </w:r>
-      <w:proofErr w:type="spellStart"/>
-      <w:r>
-        <w:t>jejiž</w:t>
-      </w:r>
-      <w:proofErr w:type="spellEnd"/>
+      <w:r>
+        <w:t>jejíž</w:t>
+      </w:r>
       <w:r>
         <w:t xml:space="preserve"> počet bude staticky zadaný</w:t>
       </w:r>
@@ -12355,11 +13080,9 @@
       <w:r>
         <w:t xml:space="preserve">, hra končí, bonusové body </w:t>
       </w:r>
-      <w:proofErr w:type="gramStart"/>
-      <w:r>
-        <w:t>jsou</w:t>
-      </w:r>
-      <w:proofErr w:type="gramEnd"/>
+      <w:r>
+        <w:t>jsou,</w:t>
+      </w:r>
       <w:r>
         <w:t xml:space="preserve"> pokud zbyde víc než 10 hráčů nedotázaných, postupně body klesají až do nuly (minimální motivace, dala by se lehko falšovat)</w:t>
       </w:r>
@@ -12406,15 +13129,7 @@
         </w:numPr>
       </w:pPr>
       <w:r>
-        <w:t xml:space="preserve">V případě, že by hráč chtěl vynutit pokutu ostatním, tak, že by zahájil hru, </w:t>
-      </w:r>
-      <w:proofErr w:type="spellStart"/>
-      <w:r>
-        <w:t>odklikal</w:t>
-      </w:r>
-      <w:proofErr w:type="spellEnd"/>
-      <w:r>
-        <w:t>, že nikdo kód nemá a hru ukončil, bude pokutován on, za to, že poctivě neodchodil všechny hráče (protihráči neodklikli že u nich byl)</w:t>
+        <w:t>V případě, že by hráč chtěl vynutit pokutu ostatním, tak, že by zahájil hru, odklikal, že nikdo kód nemá a hru ukončil, bude pokutován on, za to, že poctivě neodchodil všechny hráče (protihráči neodklikli že u nich byl)</w:t>
       </w:r>
     </w:p>
     <w:p>
@@ -12450,11 +13165,9 @@
       <w:r>
         <w:t xml:space="preserve">Za každou minutu se odečte </w:t>
       </w:r>
-      <w:proofErr w:type="gramStart"/>
-      <w:r>
-        <w:t>1%</w:t>
-      </w:r>
-      <w:proofErr w:type="gramEnd"/>
+      <w:r>
+        <w:t>1 %</w:t>
+      </w:r>
       <w:r>
         <w:t xml:space="preserve"> z aktuálního zůstatku, tzn. Neodečítá se stejná částka</w:t>
       </w:r>
@@ -12555,15 +13268,7 @@
         </w:numPr>
       </w:pPr>
       <w:r>
-        <w:t xml:space="preserve">Schvalovací </w:t>
-      </w:r>
-      <w:proofErr w:type="spellStart"/>
-      <w:r>
-        <w:t>protiaplikace</w:t>
-      </w:r>
-      <w:proofErr w:type="spellEnd"/>
-      <w:r>
-        <w:t xml:space="preserve"> na straně administrátora</w:t>
+        <w:t>Schvalovací protiaplikace na straně administrátora</w:t>
       </w:r>
     </w:p>
     <w:p>
@@ -12621,11 +13326,9 @@
       <w:r>
         <w:t xml:space="preserve">Hráč čeká na výsledek, mezi tím přijde do tabulky </w:t>
       </w:r>
-      <w:proofErr w:type="spellStart"/>
-      <w:r>
-        <w:t>odpověd</w:t>
-      </w:r>
-      <w:proofErr w:type="spellEnd"/>
+      <w:r>
+        <w:t>odpověď</w:t>
+      </w:r>
       <w:r>
         <w:t xml:space="preserve"> do administrace</w:t>
       </w:r>
@@ -12714,15 +13417,7 @@
         </w:numPr>
       </w:pPr>
       <w:r>
-        <w:t xml:space="preserve">Po </w:t>
-      </w:r>
-      <w:proofErr w:type="spellStart"/>
-      <w:r>
-        <w:t>odkliknutí</w:t>
-      </w:r>
-      <w:proofErr w:type="spellEnd"/>
-      <w:r>
-        <w:t xml:space="preserve"> zmizí i v tabulce, tam budou čekat pouze čekající</w:t>
+        <w:t>Po odkliknutí zmizí i v tabulce, tam budou čekat pouze čekající</w:t>
       </w:r>
     </w:p>
     <w:p>
@@ -12736,11 +13431,9 @@
       <w:r>
         <w:t xml:space="preserve">V tabulce se budou zobrazovat ty čekající odpovědi, </w:t>
       </w:r>
-      <w:proofErr w:type="spellStart"/>
-      <w:r>
-        <w:t>jejiž</w:t>
-      </w:r>
-      <w:proofErr w:type="spellEnd"/>
+      <w:r>
+        <w:t>jejíž</w:t>
+      </w:r>
       <w:r>
         <w:t xml:space="preserve"> otázka už byla uzavřena, aby se eliminovala možnost podvádění, že jeden to zjistí a pak by to v průběhu napsali všichni, to se nesmí stát. Jakmile dojde k uzávěrce, až teprve bude možnost hodnotit odpovědi</w:t>
       </w:r>
@@ -12765,15 +13458,7 @@
         <w:t>Každá otázka bude mít koeficient obtížnosti</w:t>
       </w:r>
       <w:r>
-        <w:t xml:space="preserve"> (</w:t>
-      </w:r>
-      <w:proofErr w:type="spellStart"/>
-      <w:r>
-        <w:t>kO</w:t>
-      </w:r>
-      <w:proofErr w:type="spellEnd"/>
-      <w:r>
-        <w:t>)</w:t>
+        <w:t xml:space="preserve"> (kO)</w:t>
       </w:r>
     </w:p>
     <w:p>
@@ -12809,15 +13494,7 @@
         <w:t>věkového předpokladu</w:t>
       </w:r>
       <w:r>
-        <w:t xml:space="preserve"> (</w:t>
-      </w:r>
-      <w:proofErr w:type="spellStart"/>
-      <w:r>
-        <w:t>kV</w:t>
-      </w:r>
-      <w:proofErr w:type="spellEnd"/>
-      <w:r>
-        <w:t>)</w:t>
+        <w:t xml:space="preserve"> (kV)</w:t>
       </w:r>
     </w:p>
     <w:p>
@@ -12856,63 +13533,31 @@
         </w:numPr>
       </w:pPr>
       <w:r>
-        <w:t>Procenta vypočítáme jako: 100-(</w:t>
-      </w:r>
-      <w:proofErr w:type="gramStart"/>
-      <w:r>
-        <w:t>50-kO</w:t>
-      </w:r>
-      <w:proofErr w:type="gramEnd"/>
-      <w:r>
-        <w:t>*10) (P)</w:t>
-      </w:r>
-    </w:p>
-    <w:p>
-      <w:pPr>
-        <w:pStyle w:val="Odstavecseseznamem"/>
-        <w:numPr>
-          <w:ilvl w:val="0"/>
-          <w:numId w:val="2"/>
-        </w:numPr>
-      </w:pPr>
-      <w:r>
-        <w:t>Získáme reálný věk hráče (</w:t>
-      </w:r>
-      <w:proofErr w:type="spellStart"/>
-      <w:r>
-        <w:t>rV</w:t>
-      </w:r>
-      <w:proofErr w:type="spellEnd"/>
-      <w:r>
-        <w:t>)</w:t>
-      </w:r>
-    </w:p>
-    <w:p>
-      <w:pPr>
-        <w:pStyle w:val="Odstavecseseznamem"/>
-        <w:numPr>
-          <w:ilvl w:val="0"/>
-          <w:numId w:val="2"/>
-        </w:numPr>
-      </w:pPr>
-      <w:r>
-        <w:t>Vzoreček je: R*</w:t>
-      </w:r>
-      <w:proofErr w:type="spellStart"/>
-      <w:r>
-        <w:t>kV</w:t>
-      </w:r>
-      <w:proofErr w:type="spellEnd"/>
-      <w:r>
-        <w:t>*P/</w:t>
-      </w:r>
-      <w:proofErr w:type="spellStart"/>
-      <w:r>
-        <w:t>rV</w:t>
-      </w:r>
-      <w:proofErr w:type="spellEnd"/>
-      <w:r>
-        <w:t>/100</w:t>
+        <w:t>Procenta vypočítáme jako: 100-(50-kO*10) (P)</w:t>
+      </w:r>
+    </w:p>
+    <w:p>
+      <w:pPr>
+        <w:pStyle w:val="Odstavecseseznamem"/>
+        <w:numPr>
+          <w:ilvl w:val="0"/>
+          <w:numId w:val="2"/>
+        </w:numPr>
+      </w:pPr>
+      <w:r>
+        <w:t>Získáme reálný věk hráče (rV)</w:t>
+      </w:r>
+    </w:p>
+    <w:p>
+      <w:pPr>
+        <w:pStyle w:val="Odstavecseseznamem"/>
+        <w:numPr>
+          <w:ilvl w:val="0"/>
+          <w:numId w:val="2"/>
+        </w:numPr>
+      </w:pPr>
+      <w:r>
+        <w:t>Vzoreček je: R*kV*P/rV/100</w:t>
       </w:r>
     </w:p>
     <w:p>
@@ -12938,20 +13583,461 @@
       <w:bookmarkEnd w:id="59"/>
     </w:p>
     <w:p>
-      <w:r>
-        <w:t>a</w:t>
+      <w:pPr>
+        <w:pStyle w:val="Nadpis2"/>
+      </w:pPr>
+      <w:r>
+        <w:t>Požadavky</w:t>
+      </w:r>
+    </w:p>
+    <w:p>
+      <w:pPr>
+        <w:pStyle w:val="Odstavecseseznamem"/>
+        <w:numPr>
+          <w:ilvl w:val="0"/>
+          <w:numId w:val="2"/>
+        </w:numPr>
+      </w:pPr>
+      <w:r>
+        <w:t>Vedoucí bude mít přiděleno slovo, kterým pro daný den je</w:t>
+      </w:r>
+    </w:p>
+    <w:p>
+      <w:pPr>
+        <w:pStyle w:val="Odstavecseseznamem"/>
+        <w:numPr>
+          <w:ilvl w:val="0"/>
+          <w:numId w:val="2"/>
+        </w:numPr>
+      </w:pPr>
+      <w:r>
+        <w:t>Hráči mají dva způsoby zadání</w:t>
+      </w:r>
+    </w:p>
+    <w:p>
+      <w:pPr>
+        <w:pStyle w:val="Odstavecseseznamem"/>
+        <w:numPr>
+          <w:ilvl w:val="1"/>
+          <w:numId w:val="2"/>
+        </w:numPr>
+      </w:pPr>
+      <w:r>
+        <w:t>Jako nadpis-slovo a následný seznam vedoucích s radiobuttony</w:t>
+      </w:r>
+    </w:p>
+    <w:p>
+      <w:pPr>
+        <w:pStyle w:val="Odstavecseseznamem"/>
+        <w:numPr>
+          <w:ilvl w:val="1"/>
+          <w:numId w:val="2"/>
+        </w:numPr>
+      </w:pPr>
+      <w:r>
+        <w:t>Jako seznam vedoucích s nutností ručně vyplnit slovo</w:t>
+      </w:r>
+    </w:p>
+    <w:p>
+      <w:pPr>
+        <w:pStyle w:val="Odstavecseseznamem"/>
+        <w:numPr>
+          <w:ilvl w:val="0"/>
+          <w:numId w:val="2"/>
+        </w:numPr>
+      </w:pPr>
+      <w:r>
+        <w:t>Po odeslání se první možnost vyhodnotí a druhá musí jít ke schválení</w:t>
+      </w:r>
+    </w:p>
+    <w:p>
+      <w:pPr>
+        <w:pStyle w:val="Odstavecseseznamem"/>
+        <w:numPr>
+          <w:ilvl w:val="0"/>
+          <w:numId w:val="2"/>
+        </w:numPr>
+      </w:pPr>
+      <w:r>
+        <w:t>Každý den nové zadání a možnosti výběru způsobu zadání</w:t>
+      </w:r>
+    </w:p>
+    <w:p>
+      <w:pPr>
+        <w:pStyle w:val="Nadpis1"/>
+      </w:pPr>
+      <w:r>
+        <w:t>Představa</w:t>
+      </w:r>
+    </w:p>
+    <w:p>
+      <w:pPr>
+        <w:pStyle w:val="Odstavecseseznamem"/>
+        <w:numPr>
+          <w:ilvl w:val="0"/>
+          <w:numId w:val="2"/>
+        </w:numPr>
+      </w:pPr>
+      <w:r>
+        <w:t>Odpovědět lze pouze jednou na jednu otázku</w:t>
+      </w:r>
+    </w:p>
+    <w:p>
+      <w:pPr>
+        <w:pStyle w:val="Odstavecseseznamem"/>
+        <w:numPr>
+          <w:ilvl w:val="0"/>
+          <w:numId w:val="2"/>
+        </w:numPr>
+      </w:pPr>
+      <w:r>
+        <w:t>V případě zájmu, je potřeba zaplatit vklad</w:t>
+      </w:r>
+    </w:p>
+    <w:p>
+      <w:pPr>
+        <w:pStyle w:val="Odstavecseseznamem"/>
+        <w:numPr>
+          <w:ilvl w:val="0"/>
+          <w:numId w:val="2"/>
+        </w:numPr>
+      </w:pPr>
+      <w:r>
+        <w:t>Vždy den předem se vedoucí dohodnou, která slova si mezi sebe rozdělí, a do kterých slov se vtělí</w:t>
+      </w:r>
+    </w:p>
+    <w:p>
+      <w:pPr>
+        <w:pStyle w:val="Odstavecseseznamem"/>
+        <w:numPr>
+          <w:ilvl w:val="0"/>
+          <w:numId w:val="2"/>
+        </w:numPr>
+      </w:pPr>
+      <w:r>
+        <w:t>Tato slova budou poté přiřazena jednotlivým vedoucím a následně bude zadán způsob zadání odpovědí:</w:t>
+      </w:r>
+    </w:p>
+    <w:p>
+      <w:pPr>
+        <w:pStyle w:val="Odstavecseseznamem"/>
+        <w:numPr>
+          <w:ilvl w:val="1"/>
+          <w:numId w:val="2"/>
+        </w:numPr>
+      </w:pPr>
+      <w:r>
+        <w:t>Výběr</w:t>
+      </w:r>
+    </w:p>
+    <w:p>
+      <w:pPr>
+        <w:pStyle w:val="Odstavecseseznamem"/>
+        <w:numPr>
+          <w:ilvl w:val="1"/>
+          <w:numId w:val="2"/>
+        </w:numPr>
+      </w:pPr>
+      <w:r>
+        <w:t>Ruční zápis se schválením</w:t>
+      </w:r>
+    </w:p>
+    <w:p>
+      <w:pPr>
+        <w:pStyle w:val="Odstavecseseznamem"/>
+        <w:numPr>
+          <w:ilvl w:val="0"/>
+          <w:numId w:val="2"/>
+        </w:numPr>
+      </w:pPr>
+      <w:r>
+        <w:t>V případě výběru se budou střádat odpovědi a večer je lze hromadně vyhodnotit</w:t>
+      </w:r>
+    </w:p>
+    <w:p>
+      <w:pPr>
+        <w:pStyle w:val="Odstavecseseznamem"/>
+        <w:numPr>
+          <w:ilvl w:val="0"/>
+          <w:numId w:val="2"/>
+        </w:numPr>
+      </w:pPr>
+      <w:r>
+        <w:t>V případě ručního zápisu bude potřeba řešit dynamickou tabulku jako u soutěží výše popsaných kde struktura řádku bude v pořadí:</w:t>
+      </w:r>
+    </w:p>
+    <w:p>
+      <w:pPr>
+        <w:pStyle w:val="Odstavecseseznamem"/>
+        <w:numPr>
+          <w:ilvl w:val="1"/>
+          <w:numId w:val="2"/>
+        </w:numPr>
+      </w:pPr>
+      <w:r>
+        <w:t xml:space="preserve">Vedoucí, čím je, odpověď, </w:t>
+      </w:r>
+      <w:r>
+        <w:t xml:space="preserve">počet správných odpovědí, </w:t>
+      </w:r>
+      <w:r>
+        <w:t>standardní trojice tlačítek pro schválení, zamítnutí či pokutování</w:t>
+      </w:r>
+    </w:p>
+    <w:p>
+      <w:pPr>
+        <w:pStyle w:val="Odstavecseseznamem"/>
+        <w:numPr>
+          <w:ilvl w:val="0"/>
+          <w:numId w:val="2"/>
+        </w:numPr>
+      </w:pPr>
+      <w:r>
+        <w:t>Dále je potřeba nastavit rozpočet soutěže – každé hádání bude jinak obtížné</w:t>
+      </w:r>
+    </w:p>
+    <w:p>
+      <w:pPr>
+        <w:pStyle w:val="Odstavecseseznamem"/>
+        <w:numPr>
+          <w:ilvl w:val="1"/>
+          <w:numId w:val="2"/>
+        </w:numPr>
+      </w:pPr>
+      <w:r>
+        <w:t>Bude existovat předdefinovaná tabulka</w:t>
+      </w:r>
+    </w:p>
+    <w:p>
+      <w:pPr>
+        <w:pStyle w:val="Odstavecseseznamem"/>
+        <w:numPr>
+          <w:ilvl w:val="1"/>
+          <w:numId w:val="2"/>
+        </w:numPr>
+      </w:pPr>
+      <w:r>
+        <w:t>Zadávat se budou pouze koeficienty od 1 do 10, kde 10 je nejtěžší</w:t>
+      </w:r>
+    </w:p>
+    <w:p>
+      <w:pPr>
+        <w:pStyle w:val="Odstavecseseznamem"/>
+        <w:numPr>
+          <w:ilvl w:val="0"/>
+          <w:numId w:val="2"/>
+        </w:numPr>
+      </w:pPr>
+      <w:r>
+        <w:t>Zadá se počet vedoucích, kteří budou hrát</w:t>
+      </w:r>
+    </w:p>
+    <w:p>
+      <w:pPr>
+        <w:pStyle w:val="Odstavecseseznamem"/>
+        <w:numPr>
+          <w:ilvl w:val="0"/>
+          <w:numId w:val="2"/>
+        </w:numPr>
+      </w:pPr>
+      <w:r>
+        <w:t>V případě výběru se zadá, kolik fiktivních entit se rozdá navíc</w:t>
+      </w:r>
+    </w:p>
+    <w:p>
+      <w:pPr>
+        <w:pStyle w:val="Nadpis1"/>
+      </w:pPr>
+      <w:r>
+        <w:t>Odměňovací systém</w:t>
+      </w:r>
+    </w:p>
+    <w:p>
+      <w:pPr>
+        <w:pStyle w:val="Odstavecseseznamem"/>
+        <w:numPr>
+          <w:ilvl w:val="0"/>
+          <w:numId w:val="2"/>
+        </w:numPr>
+      </w:pPr>
+      <w:r>
+        <w:t>Zaplatí se vklad X</w:t>
+      </w:r>
+    </w:p>
+    <w:p>
+      <w:pPr>
+        <w:pStyle w:val="Odstavecseseznamem"/>
+        <w:numPr>
+          <w:ilvl w:val="0"/>
+          <w:numId w:val="2"/>
+        </w:numPr>
+      </w:pPr>
+      <w:r>
+        <w:t>Získá se počet správných odpovědí, které utvoří poměr (číslo od nuly do jedné – tj. zároveň procenta)</w:t>
+      </w:r>
+    </w:p>
+    <w:p>
+      <w:pPr>
+        <w:pStyle w:val="Odstavecseseznamem"/>
+        <w:numPr>
+          <w:ilvl w:val="0"/>
+          <w:numId w:val="2"/>
+        </w:numPr>
+      </w:pPr>
+      <w:r>
+        <w:t xml:space="preserve">Výhra se vypočítá jako: </w:t>
+      </w:r>
+      <w:r>
+        <w:t xml:space="preserve">trojnásobek </w:t>
+      </w:r>
+      <w:r>
+        <w:t>vklad</w:t>
+      </w:r>
+      <w:r>
+        <w:t>u</w:t>
+      </w:r>
+      <w:r>
+        <w:t xml:space="preserve"> X * poměr správných odpovědí Y</w:t>
+      </w:r>
+      <w:r>
+        <w:t xml:space="preserve"> * konstanta 1,5</w:t>
+      </w:r>
+    </w:p>
+    <w:p>
+      <w:pPr>
+        <w:pStyle w:val="Odstavecseseznamem"/>
+        <w:numPr>
+          <w:ilvl w:val="0"/>
+          <w:numId w:val="2"/>
+        </w:numPr>
+      </w:pPr>
+      <w:r>
+        <w:t>Pokutování odebere hráči peníze ve výši dvacetinásobku vkladu</w:t>
       </w:r>
     </w:p>
     <w:p/>
     <w:sectPr>
+      <w:footerReference w:type="default" r:id="rId8"/>
       <w:type w:val="continuous"/>
       <w:pgSz w:w="11906" w:h="16838"/>
-      <w:pgMar w:top="720" w:right="720" w:bottom="720" w:left="720" w:header="708" w:footer="708" w:gutter="0"/>
+      <w:pgMar w:top="720" w:right="720" w:bottom="720" w:left="720" w:header="708" w:footer="0" w:gutter="0"/>
       <w:cols w:space="708"/>
       <w:docGrid w:linePitch="360"/>
     </w:sectPr>
   </w:body>
 </w:document>
+</file>
+
+<file path=word/endnotes.xml><?xml version="1.0" encoding="utf-8"?>
+<w:endnotes xmlns:wpc="http://schemas.microsoft.com/office/word/2010/wordprocessingCanvas" xmlns:cx="http://schemas.microsoft.com/office/drawing/2014/chartex" xmlns:cx1="http://schemas.microsoft.com/office/drawing/2015/9/8/chartex" xmlns:cx2="http://schemas.microsoft.com/office/drawing/2015/10/21/chartex" xmlns:cx3="http://schemas.microsoft.com/office/drawing/2016/5/9/chartex" xmlns:cx4="http://schemas.microsoft.com/office/drawing/2016/5/10/chartex" xmlns:cx5="http://schemas.microsoft.com/office/drawing/2016/5/11/chartex" xmlns:cx6="http://schemas.microsoft.com/office/drawing/2016/5/12/chartex" xmlns:cx7="http://schemas.microsoft.com/office/drawing/2016/5/13/chartex" xmlns:cx8="http://schemas.microsoft.com/office/drawing/2016/5/14/chartex" xmlns:mc="http://schemas.openxmlformats.org/markup-compatibility/2006" xmlns:aink="http://schemas.microsoft.com/office/drawing/2016/ink" xmlns:am3d="http://schemas.microsoft.com/office/drawing/2017/model3d" xmlns:o="urn:schemas-microsoft-com:office:office" xmlns:r="http://schemas.openxmlformats.org/officeDocument/2006/relationships" xmlns:m="http://schemas.openxmlformats.org/officeDocument/2006/math" xmlns:v="urn:schemas-microsoft-com:vml" xmlns:wp14="http://schemas.microsoft.com/office/word/2010/wordprocessingDrawing" xmlns:wp="http://schemas.openxmlformats.org/drawingml/2006/wordprocessingDrawing" xmlns:w10="urn:schemas-microsoft-com:office:word" xmlns:w="http://schemas.openxmlformats.org/wordprocessingml/2006/main" xmlns:w14="http://schemas.microsoft.com/office/word/2010/wordml" xmlns:w15="http://schemas.microsoft.com/office/word/2012/wordml" xmlns:w16cid="http://schemas.microsoft.com/office/word/2016/wordml/cid" xmlns:w16se="http://schemas.microsoft.com/office/word/2015/wordml/symex" xmlns:wpg="http://schemas.microsoft.com/office/word/2010/wordprocessingGroup" xmlns:wpi="http://schemas.microsoft.com/office/word/2010/wordprocessingInk" xmlns:wne="http://schemas.microsoft.com/office/word/2006/wordml" xmlns:wps="http://schemas.microsoft.com/office/word/2010/wordprocessingShape" mc:Ignorable="w14 w15 w16se w16cid wp14">
+  <w:endnote w:type="separator" w:id="-1">
+    <w:p>
+      <w:pPr>
+        <w:spacing w:after="0" w:line="240" w:lineRule="auto"/>
+      </w:pPr>
+      <w:r>
+        <w:separator/>
+      </w:r>
+    </w:p>
+  </w:endnote>
+  <w:endnote w:type="continuationSeparator" w:id="0">
+    <w:p>
+      <w:pPr>
+        <w:spacing w:after="0" w:line="240" w:lineRule="auto"/>
+      </w:pPr>
+      <w:r>
+        <w:continuationSeparator/>
+      </w:r>
+    </w:p>
+  </w:endnote>
+</w:endnotes>
+</file>
+
+<file path=word/footer1.xml><?xml version="1.0" encoding="utf-8"?>
+<w:ftr xmlns:wpc="http://schemas.microsoft.com/office/word/2010/wordprocessingCanvas" xmlns:cx="http://schemas.microsoft.com/office/drawing/2014/chartex" xmlns:cx1="http://schemas.microsoft.com/office/drawing/2015/9/8/chartex" xmlns:cx2="http://schemas.microsoft.com/office/drawing/2015/10/21/chartex" xmlns:cx3="http://schemas.microsoft.com/office/drawing/2016/5/9/chartex" xmlns:cx4="http://schemas.microsoft.com/office/drawing/2016/5/10/chartex" xmlns:cx5="http://schemas.microsoft.com/office/drawing/2016/5/11/chartex" xmlns:cx6="http://schemas.microsoft.com/office/drawing/2016/5/12/chartex" xmlns:cx7="http://schemas.microsoft.com/office/drawing/2016/5/13/chartex" xmlns:cx8="http://schemas.microsoft.com/office/drawing/2016/5/14/chartex" xmlns:mc="http://schemas.openxmlformats.org/markup-compatibility/2006" xmlns:aink="http://schemas.microsoft.com/office/drawing/2016/ink" xmlns:am3d="http://schemas.microsoft.com/office/drawing/2017/model3d" xmlns:o="urn:schemas-microsoft-com:office:office" xmlns:r="http://schemas.openxmlformats.org/officeDocument/2006/relationships" xmlns:m="http://schemas.openxmlformats.org/officeDocument/2006/math" xmlns:v="urn:schemas-microsoft-com:vml" xmlns:wp14="http://schemas.microsoft.com/office/word/2010/wordprocessingDrawing" xmlns:wp="http://schemas.openxmlformats.org/drawingml/2006/wordprocessingDrawing" xmlns:w10="urn:schemas-microsoft-com:office:word" xmlns:w="http://schemas.openxmlformats.org/wordprocessingml/2006/main" xmlns:w14="http://schemas.microsoft.com/office/word/2010/wordml" xmlns:w15="http://schemas.microsoft.com/office/word/2012/wordml" xmlns:w16cid="http://schemas.microsoft.com/office/word/2016/wordml/cid" xmlns:w16se="http://schemas.microsoft.com/office/word/2015/wordml/symex" xmlns:wpg="http://schemas.microsoft.com/office/word/2010/wordprocessingGroup" xmlns:wpi="http://schemas.microsoft.com/office/word/2010/wordprocessingInk" xmlns:wne="http://schemas.microsoft.com/office/word/2006/wordml" xmlns:wps="http://schemas.microsoft.com/office/word/2010/wordprocessingShape" mc:Ignorable="w14 w15 w16se w16cid wp14">
+  <w:sdt>
+    <w:sdtPr>
+      <w:id w:val="2112167932"/>
+      <w:docPartObj>
+        <w:docPartGallery w:val="Page Numbers (Bottom of Page)"/>
+        <w:docPartUnique/>
+      </w:docPartObj>
+    </w:sdtPr>
+    <w:sdtContent>
+      <w:p>
+        <w:pPr>
+          <w:pStyle w:val="Zpat"/>
+          <w:jc w:val="right"/>
+        </w:pPr>
+        <w:r>
+          <w:rPr>
+            <w:b/>
+            <w:sz w:val="28"/>
+          </w:rPr>
+          <w:fldChar w:fldCharType="begin"/>
+        </w:r>
+        <w:r>
+          <w:rPr>
+            <w:b/>
+            <w:sz w:val="28"/>
+          </w:rPr>
+          <w:instrText>PAGE   \* MERGEFORMAT</w:instrText>
+        </w:r>
+        <w:r>
+          <w:rPr>
+            <w:b/>
+            <w:sz w:val="28"/>
+          </w:rPr>
+          <w:fldChar w:fldCharType="separate"/>
+        </w:r>
+        <w:r>
+          <w:rPr>
+            <w:b/>
+            <w:sz w:val="28"/>
+          </w:rPr>
+          <w:t>2</w:t>
+        </w:r>
+        <w:r>
+          <w:rPr>
+            <w:b/>
+            <w:sz w:val="28"/>
+          </w:rPr>
+          <w:fldChar w:fldCharType="end"/>
+        </w:r>
+      </w:p>
+    </w:sdtContent>
+  </w:sdt>
+  <w:p>
+    <w:pPr>
+      <w:pStyle w:val="Zpat"/>
+    </w:pPr>
+  </w:p>
+</w:ftr>
+</file>
+
+<file path=word/footnotes.xml><?xml version="1.0" encoding="utf-8"?>
+<w:footnotes xmlns:wpc="http://schemas.microsoft.com/office/word/2010/wordprocessingCanvas" xmlns:cx="http://schemas.microsoft.com/office/drawing/2014/chartex" xmlns:cx1="http://schemas.microsoft.com/office/drawing/2015/9/8/chartex" xmlns:cx2="http://schemas.microsoft.com/office/drawing/2015/10/21/chartex" xmlns:cx3="http://schemas.microsoft.com/office/drawing/2016/5/9/chartex" xmlns:cx4="http://schemas.microsoft.com/office/drawing/2016/5/10/chartex" xmlns:cx5="http://schemas.microsoft.com/office/drawing/2016/5/11/chartex" xmlns:cx6="http://schemas.microsoft.com/office/drawing/2016/5/12/chartex" xmlns:cx7="http://schemas.microsoft.com/office/drawing/2016/5/13/chartex" xmlns:cx8="http://schemas.microsoft.com/office/drawing/2016/5/14/chartex" xmlns:mc="http://schemas.openxmlformats.org/markup-compatibility/2006" xmlns:aink="http://schemas.microsoft.com/office/drawing/2016/ink" xmlns:am3d="http://schemas.microsoft.com/office/drawing/2017/model3d" xmlns:o="urn:schemas-microsoft-com:office:office" xmlns:r="http://schemas.openxmlformats.org/officeDocument/2006/relationships" xmlns:m="http://schemas.openxmlformats.org/officeDocument/2006/math" xmlns:v="urn:schemas-microsoft-com:vml" xmlns:wp14="http://schemas.microsoft.com/office/word/2010/wordprocessingDrawing" xmlns:wp="http://schemas.openxmlformats.org/drawingml/2006/wordprocessingDrawing" xmlns:w10="urn:schemas-microsoft-com:office:word" xmlns:w="http://schemas.openxmlformats.org/wordprocessingml/2006/main" xmlns:w14="http://schemas.microsoft.com/office/word/2010/wordml" xmlns:w15="http://schemas.microsoft.com/office/word/2012/wordml" xmlns:w16cid="http://schemas.microsoft.com/office/word/2016/wordml/cid" xmlns:w16se="http://schemas.microsoft.com/office/word/2015/wordml/symex" xmlns:wpg="http://schemas.microsoft.com/office/word/2010/wordprocessingGroup" xmlns:wpi="http://schemas.microsoft.com/office/word/2010/wordprocessingInk" xmlns:wne="http://schemas.microsoft.com/office/word/2006/wordml" xmlns:wps="http://schemas.microsoft.com/office/word/2010/wordprocessingShape" mc:Ignorable="w14 w15 w16se w16cid wp14">
+  <w:footnote w:type="separator" w:id="-1">
+    <w:p>
+      <w:pPr>
+        <w:spacing w:after="0" w:line="240" w:lineRule="auto"/>
+      </w:pPr>
+      <w:r>
+        <w:separator/>
+      </w:r>
+    </w:p>
+  </w:footnote>
+  <w:footnote w:type="continuationSeparator" w:id="0">
+    <w:p>
+      <w:pPr>
+        <w:spacing w:after="0" w:line="240" w:lineRule="auto"/>
+      </w:pPr>
+      <w:r>
+        <w:continuationSeparator/>
+      </w:r>
+    </w:p>
+  </w:footnote>
+</w:footnotes>
 </file>
 
 <file path=word/numbering.xml><?xml version="1.0" encoding="utf-8"?>
@@ -13912,6 +14998,50 @@
       <w:spacing w:after="0" w:line="240" w:lineRule="auto"/>
     </w:pPr>
   </w:style>
+  <w:style w:type="paragraph" w:styleId="Zhlav">
+    <w:name w:val="header"/>
+    <w:basedOn w:val="Normln"/>
+    <w:link w:val="ZhlavChar"/>
+    <w:uiPriority w:val="99"/>
+    <w:unhideWhenUsed/>
+    <w:rsid w:val="00A019A7"/>
+    <w:pPr>
+      <w:tabs>
+        <w:tab w:val="center" w:pos="4536"/>
+        <w:tab w:val="right" w:pos="9072"/>
+      </w:tabs>
+      <w:spacing w:after="0" w:line="240" w:lineRule="auto"/>
+    </w:pPr>
+  </w:style>
+  <w:style w:type="character" w:customStyle="1" w:styleId="ZhlavChar">
+    <w:name w:val="Záhlaví Char"/>
+    <w:basedOn w:val="Standardnpsmoodstavce"/>
+    <w:link w:val="Zhlav"/>
+    <w:uiPriority w:val="99"/>
+    <w:rsid w:val="00A019A7"/>
+  </w:style>
+  <w:style w:type="paragraph" w:styleId="Zpat">
+    <w:name w:val="footer"/>
+    <w:basedOn w:val="Normln"/>
+    <w:link w:val="ZpatChar"/>
+    <w:uiPriority w:val="99"/>
+    <w:unhideWhenUsed/>
+    <w:rsid w:val="00A019A7"/>
+    <w:pPr>
+      <w:tabs>
+        <w:tab w:val="center" w:pos="4536"/>
+        <w:tab w:val="right" w:pos="9072"/>
+      </w:tabs>
+      <w:spacing w:after="0" w:line="240" w:lineRule="auto"/>
+    </w:pPr>
+  </w:style>
+  <w:style w:type="character" w:customStyle="1" w:styleId="ZpatChar">
+    <w:name w:val="Zápatí Char"/>
+    <w:basedOn w:val="Standardnpsmoodstavce"/>
+    <w:link w:val="Zpat"/>
+    <w:uiPriority w:val="99"/>
+    <w:rsid w:val="00A019A7"/>
+  </w:style>
 </w:styles>
 </file>
 
@@ -14181,7 +15311,7 @@
 </file>
 
 <file path=customXml/itemProps1.xml><?xml version="1.0" encoding="utf-8"?>
-<ds:datastoreItem xmlns:ds="http://schemas.openxmlformats.org/officeDocument/2006/customXml" ds:itemID="{0FB7A3B5-1439-4C87-97AB-911A7BA36B67}">
+<ds:datastoreItem xmlns:ds="http://schemas.openxmlformats.org/officeDocument/2006/customXml" ds:itemID="{CB0159A5-0820-416B-BE90-8086D76977FF}">
   <ds:schemaRefs>
     <ds:schemaRef ds:uri="http://schemas.openxmlformats.org/officeDocument/2006/bibliography"/>
   </ds:schemaRefs>

</xml_diff>